<commit_message>
First level and good code
</commit_message>
<xml_diff>
--- a/Design Doc.docx
+++ b/Design Doc.docx
@@ -155,21 +155,22 @@
     </w:p>
     <w:sdt>
       <w:sdtPr>
+        <w:rPr>
+          <w:rFonts w:ascii="Times New Roman" w:eastAsiaTheme="minorHAnsi" w:hAnsi="Times New Roman" w:cstheme="minorBidi"/>
+          <w:b w:val="0"/>
+          <w:bCs w:val="0"/>
+          <w:color w:val="auto"/>
+          <w:sz w:val="24"/>
+          <w:szCs w:val="22"/>
+          <w:lang w:eastAsia="en-US"/>
+        </w:rPr>
         <w:id w:val="-1225829816"/>
         <w:docPartObj>
           <w:docPartGallery w:val="Table of Contents"/>
           <w:docPartUnique/>
         </w:docPartObj>
       </w:sdtPr>
-      <w:sdtEndPr>
-        <w:rPr>
-          <w:rFonts w:ascii="Times New Roman" w:eastAsiaTheme="minorHAnsi" w:hAnsi="Times New Roman" w:cstheme="minorBidi"/>
-          <w:color w:val="auto"/>
-          <w:sz w:val="24"/>
-          <w:szCs w:val="22"/>
-          <w:lang w:eastAsia="en-US"/>
-        </w:rPr>
-      </w:sdtEndPr>
+      <w:sdtEndPr/>
       <w:sdtContent>
         <w:p>
           <w:pPr>
@@ -2259,10 +2260,7 @@
         <w:t xml:space="preserve"> – мире, который населен исключительно существами, имеющими форму шара - кругляшами</w:t>
       </w:r>
       <w:r>
-        <w:t>.</w:t>
-      </w:r>
-      <w:r>
-        <w:t xml:space="preserve"> Появляется фигурка Колобка.</w:t>
+        <w:t>. Появляется фигурка Колобка.</w:t>
       </w:r>
     </w:p>
     <w:p>
@@ -2290,7 +2288,16 @@
     </w:p>
     <w:p>
       <w:r>
-        <w:t xml:space="preserve">На сцене находится ведущий, внизу подпись: </w:t>
+        <w:t xml:space="preserve">На сцене находится ведущий, </w:t>
+      </w:r>
+      <w:r>
+        <w:t>и колобок, камера показывает только ведущего</w:t>
+      </w:r>
+      <w:r>
+        <w:t xml:space="preserve">, </w:t>
+      </w:r>
+      <w:r>
+        <w:t xml:space="preserve">внизу подпись: </w:t>
       </w:r>
       <w:r>
         <w:rPr>
@@ -2309,13 +2316,37 @@
         </w:rPr>
       </w:pPr>
       <w:r>
-        <w:t>Ведущий: Е</w:t>
+        <w:t xml:space="preserve">Ведущий: </w:t>
       </w:r>
       <w:r>
         <w:rPr>
           <w:i/>
         </w:rPr>
-        <w:t xml:space="preserve">жегодный чемпионат Круглого Мира по бегу продолжается. Наш последний </w:t>
+        <w:t xml:space="preserve">Уважаемые Кругляши. </w:t>
+      </w:r>
+      <w:r>
+        <w:rPr>
+          <w:i/>
+        </w:rPr>
+        <w:t>Е</w:t>
+      </w:r>
+      <w:r>
+        <w:rPr>
+          <w:i/>
+        </w:rPr>
+        <w:t>жегодный чемпионат Круглого Мира по бегу</w:t>
+      </w:r>
+      <w:r>
+        <w:rPr>
+          <w:i/>
+        </w:rPr>
+        <w:t xml:space="preserve"> с препятствиями</w:t>
+      </w:r>
+      <w:r>
+        <w:rPr>
+          <w:i/>
+        </w:rPr>
+        <w:t xml:space="preserve"> продолжается. Наш последний </w:t>
       </w:r>
       <w:proofErr w:type="spellStart"/>
       <w:r>
@@ -2329,17 +2360,62 @@
         <w:rPr>
           <w:i/>
         </w:rPr>
-        <w:t xml:space="preserve"> – четырехкратный чемпион – Колобок. </w:t>
-      </w:r>
-    </w:p>
-    <w:p>
-      <w:pPr>
+        <w:t xml:space="preserve"> – ч</w:t>
+      </w:r>
+      <w:r>
         <w:rPr>
           <w:i/>
         </w:rPr>
-      </w:pPr>
-      <w:r>
-        <w:t xml:space="preserve">Камера перелетает на зрителей, они прыгают руками вверх, субтитры: </w:t>
+        <w:t>етырехкратный чемпион – Колобок попытается побить свой рекорд.</w:t>
+      </w:r>
+      <w:r>
+        <w:rPr>
+          <w:i/>
+        </w:rPr>
+        <w:t xml:space="preserve"> </w:t>
+      </w:r>
+    </w:p>
+    <w:p>
+      <w:pPr>
+        <w:rPr>
+          <w:i/>
+        </w:rPr>
+      </w:pPr>
+      <w:r>
+        <w:t xml:space="preserve">Камера отъезжает чуть вбок </w:t>
+      </w:r>
+      <w:proofErr w:type="gramStart"/>
+      <w:r>
+        <w:t>на</w:t>
+      </w:r>
+      <w:proofErr w:type="gramEnd"/>
+      <w:r>
+        <w:t xml:space="preserve"> </w:t>
+      </w:r>
+      <w:proofErr w:type="gramStart"/>
+      <w:r>
+        <w:t>Колобка</w:t>
+      </w:r>
+      <w:proofErr w:type="gramEnd"/>
+      <w:r>
+        <w:t xml:space="preserve">, который машет рукой. </w:t>
+      </w:r>
+      <w:r>
+        <w:t xml:space="preserve">Камера </w:t>
+      </w:r>
+      <w:r>
+        <w:t>телепортируется</w:t>
+      </w:r>
+      <w:r>
+        <w:t xml:space="preserve"> </w:t>
+      </w:r>
+      <w:proofErr w:type="spellStart"/>
+      <w:r>
+        <w:t>на</w:t>
+      </w:r>
+      <w:proofErr w:type="spellEnd"/>
+      <w:r>
+        <w:t xml:space="preserve"> зрителей, они прыгают руками вверх, субтитры: </w:t>
       </w:r>
       <w:r>
         <w:rPr>
@@ -2350,7 +2426,13 @@
     </w:p>
     <w:p>
       <w:r>
-        <w:t xml:space="preserve">Камера прыгает </w:t>
+        <w:t xml:space="preserve">Камера </w:t>
+      </w:r>
+      <w:r>
+        <w:t>телепортируется</w:t>
+      </w:r>
+      <w:r>
+        <w:t xml:space="preserve"> </w:t>
       </w:r>
       <w:proofErr w:type="gramStart"/>
       <w:r>
@@ -2369,39 +2451,75 @@
       <w:r>
         <w:t>говорит он. Камера перелетает ему за спину, начинается геймплей.</w:t>
       </w:r>
-    </w:p>
-    <w:p>
-      <w:pPr>
-        <w:pStyle w:val="3"/>
-      </w:pPr>
-      <w:bookmarkStart w:id="10" w:name="_Toc455213529"/>
-      <w:r>
-        <w:t>Сцена</w:t>
-      </w:r>
+      <w:bookmarkStart w:id="10" w:name="_GoBack"/>
       <w:bookmarkEnd w:id="10"/>
     </w:p>
     <w:p>
-      <w:r>
-        <w:t>Представляет собой полосу</w:t>
-      </w:r>
-      <w:r>
-        <w:t xml:space="preserve">, замкнутую по </w:t>
-      </w:r>
-      <w:r>
-        <w:t>б</w:t>
-      </w:r>
-      <w:r>
-        <w:t>окам либо просто стенами, либо зрителями, либо рекламой, нарисованной с юмором.</w:t>
-      </w:r>
-      <w:r>
-        <w:t xml:space="preserve"> Наверху открыто, поэтому небеса. Схема сцены на рисунке 1.</w:t>
-      </w:r>
+      <w:pPr>
+        <w:pStyle w:val="3"/>
+      </w:pPr>
+      <w:r>
+        <w:t xml:space="preserve">Подробное описание </w:t>
+      </w:r>
+      <w:proofErr w:type="gramStart"/>
+      <w:r>
+        <w:t>кат-сцены</w:t>
+      </w:r>
+      <w:proofErr w:type="gramEnd"/>
     </w:p>
     <w:p>
       <w:pPr>
+        <w:rPr>
+          <w:i/>
+        </w:rPr>
+      </w:pPr>
+      <w:r>
+        <w:t xml:space="preserve">На сцене ведущий и колобок, камера показывает только ведущего: </w:t>
+      </w:r>
+      <w:r>
+        <w:rPr>
+          <w:i/>
+        </w:rPr>
+        <w:t xml:space="preserve">Уважаемые Кругляши. Чемпионат Круглого мира </w:t>
+      </w:r>
+    </w:p>
+    <w:p>
+      <w:pPr>
+        <w:pStyle w:val="3"/>
+      </w:pPr>
+      <w:bookmarkStart w:id="11" w:name="_Toc455213529"/>
+      <w:r>
+        <w:t>Сцена</w:t>
+      </w:r>
+      <w:bookmarkEnd w:id="11"/>
+    </w:p>
+    <w:p>
+      <w:r>
+        <w:t>Представляет собой полосу</w:t>
+      </w:r>
+      <w:r>
+        <w:t xml:space="preserve">, замкнутую по </w:t>
+      </w:r>
+      <w:r>
+        <w:t>б</w:t>
+      </w:r>
+      <w:r>
+        <w:t>окам либо просто стенами, либо зрителями, либо рекламой, нарисованной с юмором.</w:t>
+      </w:r>
+      <w:r>
+        <w:t xml:space="preserve"> Наверху открыто, поэтому небеса. Схема сцены на рисунке 1.</w:t>
+      </w:r>
+    </w:p>
+    <w:p>
+      <w:pPr>
         <w:jc w:val="center"/>
       </w:pPr>
       <w:r>
+        <w:rPr>
+          <w:noProof/>
+          <w:lang w:eastAsia="ru-RU"/>
+        </w:rPr>
+        <w:lastRenderedPageBreak/>
         <w:drawing>
           <wp:inline distT="0" distB="0" distL="0" distR="0" wp14:anchorId="40B39C3C" wp14:editId="457D861C">
             <wp:extent cx="3434964" cy="2576223"/>
@@ -2438,8 +2556,6 @@
           </wp:inline>
         </w:drawing>
       </w:r>
-      <w:bookmarkStart w:id="11" w:name="_GoBack"/>
-      <w:bookmarkEnd w:id="11"/>
     </w:p>
     <w:p>
       <w:pPr>
@@ -2451,7 +2567,6 @@
     </w:p>
     <w:p>
       <w:r>
-        <w:lastRenderedPageBreak/>
         <w:t xml:space="preserve">Сцена с ведущим (1) стоит до начала старта. На сцене ничего нет, </w:t>
       </w:r>
       <w:proofErr w:type="gramStart"/>
@@ -2548,6 +2663,7 @@
       </w:pPr>
       <w:bookmarkStart w:id="13" w:name="_Toc455213531"/>
       <w:r>
+        <w:lastRenderedPageBreak/>
         <w:t xml:space="preserve">Нападение </w:t>
       </w:r>
       <w:proofErr w:type="spellStart"/>
@@ -5842,7 +5958,7 @@
 </file>
 
 <file path=customXml/itemProps1.xml><?xml version="1.0" encoding="utf-8"?>
-<ds:datastoreItem xmlns:ds="http://schemas.openxmlformats.org/officeDocument/2006/customXml" ds:itemID="{42468283-7CA6-47C0-BDC9-E344B57F2766}">
+<ds:datastoreItem xmlns:ds="http://schemas.openxmlformats.org/officeDocument/2006/customXml" ds:itemID="{EEB64245-9A7B-42B9-BFB9-6D19389C82B4}">
   <ds:schemaRefs>
     <ds:schemaRef ds:uri="http://schemas.openxmlformats.org/officeDocument/2006/bibliography"/>
   </ds:schemaRefs>

</xml_diff>

<commit_message>
Not completely level 8
</commit_message>
<xml_diff>
--- a/Design Doc.docx
+++ b/Design Doc.docx
@@ -5145,8 +5145,6 @@
       <w:r>
         <w:t xml:space="preserve"> </w:t>
       </w:r>
-      <w:bookmarkStart w:id="21" w:name="_GoBack"/>
-      <w:bookmarkEnd w:id="21"/>
       <w:proofErr w:type="spellStart"/>
       <w:r>
         <w:t>Квадратеры</w:t>
@@ -5212,703 +5210,631 @@
       <w:pPr>
         <w:pStyle w:val="2"/>
       </w:pPr>
-      <w:bookmarkStart w:id="22" w:name="_Toc455600514"/>
+      <w:bookmarkStart w:id="21" w:name="_Toc455600514"/>
       <w:r>
         <w:t>Встреча с Мудрецом</w:t>
       </w:r>
+      <w:bookmarkEnd w:id="21"/>
+      <w:r>
+        <w:t xml:space="preserve"> </w:t>
+      </w:r>
+    </w:p>
+    <w:p>
+      <w:pPr>
+        <w:pStyle w:val="3"/>
+      </w:pPr>
+      <w:bookmarkStart w:id="22" w:name="_Toc455600515"/>
+      <w:r>
+        <w:t>Сцена</w:t>
+      </w:r>
       <w:bookmarkEnd w:id="22"/>
+    </w:p>
+    <w:p>
+      <w:r>
+        <w:t xml:space="preserve">Мудрец представляет собой </w:t>
+      </w:r>
+      <w:proofErr w:type="spellStart"/>
+      <w:r>
+        <w:t>полушар</w:t>
+      </w:r>
+      <w:proofErr w:type="spellEnd"/>
       <w:r>
         <w:t xml:space="preserve"> </w:t>
       </w:r>
+      <w:proofErr w:type="spellStart"/>
+      <w:r>
+        <w:t>врощенный</w:t>
+      </w:r>
+      <w:proofErr w:type="spellEnd"/>
+      <w:r>
+        <w:t xml:space="preserve"> в землю</w:t>
+      </w:r>
+      <w:r>
+        <w:t xml:space="preserve">. Действие </w:t>
+      </w:r>
+      <w:proofErr w:type="spellStart"/>
+      <w:r>
+        <w:t>просходит</w:t>
+      </w:r>
+      <w:proofErr w:type="spellEnd"/>
+      <w:r>
+        <w:t xml:space="preserve"> в простой комнате с одним источником освещения, танк стоит за стеной, в нужный момент камера его покажет.</w:t>
+      </w:r>
+      <w:r>
+        <w:t xml:space="preserve"> Предметов окружения почти нет – они не нужны.</w:t>
+      </w:r>
     </w:p>
     <w:p>
       <w:pPr>
         <w:pStyle w:val="3"/>
       </w:pPr>
-      <w:bookmarkStart w:id="23" w:name="_Toc455600515"/>
+      <w:bookmarkStart w:id="23" w:name="_Toc455600516"/>
+      <w:r>
+        <w:t>Кат-сцена</w:t>
+      </w:r>
+      <w:bookmarkEnd w:id="23"/>
+    </w:p>
+    <w:p>
+      <w:pPr>
+        <w:ind w:left="576" w:firstLine="0"/>
+      </w:pPr>
+      <w:r>
+        <w:t xml:space="preserve">Происходит </w:t>
+      </w:r>
+      <w:proofErr w:type="spellStart"/>
+      <w:r>
+        <w:t>дилог</w:t>
+      </w:r>
+      <w:proofErr w:type="spellEnd"/>
+      <w:r>
+        <w:t xml:space="preserve"> между Колобком и мудрецом. Камера принимает разные ракурсы при смене реплик.</w:t>
+      </w:r>
+    </w:p>
+    <w:p>
+      <w:pPr>
+        <w:ind w:left="576" w:firstLine="0"/>
+        <w:rPr>
+          <w:i/>
+        </w:rPr>
+      </w:pPr>
+      <w:r>
+        <w:t>-</w:t>
+      </w:r>
+      <w:r>
+        <w:rPr>
+          <w:i/>
+        </w:rPr>
+        <w:t>Здравствуй, Колобок.</w:t>
+      </w:r>
+    </w:p>
+    <w:p>
+      <w:pPr>
+        <w:ind w:left="576" w:firstLine="0"/>
+        <w:rPr>
+          <w:i/>
+        </w:rPr>
+      </w:pPr>
+      <w:r>
+        <w:rPr>
+          <w:i/>
+        </w:rPr>
+        <w:t>- Великий Мудрец, я пришел, чтобы…</w:t>
+      </w:r>
+    </w:p>
+    <w:p>
+      <w:pPr>
+        <w:ind w:left="576" w:firstLine="0"/>
+        <w:rPr>
+          <w:i/>
+        </w:rPr>
+      </w:pPr>
+      <w:r>
+        <w:rPr>
+          <w:i/>
+        </w:rPr>
+        <w:t>-Я знаю</w:t>
+      </w:r>
+      <w:r>
+        <w:rPr>
+          <w:i/>
+        </w:rPr>
+        <w:t>,</w:t>
+      </w:r>
+      <w:r>
+        <w:rPr>
+          <w:i/>
+        </w:rPr>
+        <w:t xml:space="preserve"> зачем ты здесь. </w:t>
+      </w:r>
+      <w:proofErr w:type="spellStart"/>
+      <w:r>
+        <w:rPr>
+          <w:i/>
+        </w:rPr>
+        <w:t>Квадратеры</w:t>
+      </w:r>
+      <w:proofErr w:type="spellEnd"/>
+      <w:r>
+        <w:rPr>
+          <w:i/>
+        </w:rPr>
+        <w:t xml:space="preserve"> напали на мир.</w:t>
+      </w:r>
+      <w:r>
+        <w:rPr>
+          <w:i/>
+        </w:rPr>
+        <w:t xml:space="preserve"> Их нужно остановить.</w:t>
+      </w:r>
+    </w:p>
+    <w:p>
+      <w:pPr>
+        <w:ind w:left="576" w:firstLine="0"/>
+        <w:rPr>
+          <w:i/>
+        </w:rPr>
+      </w:pPr>
+      <w:r>
+        <w:rPr>
+          <w:i/>
+        </w:rPr>
+        <w:t>-Как это сделать</w:t>
+      </w:r>
+      <w:r>
+        <w:rPr>
+          <w:i/>
+        </w:rPr>
+        <w:t>?</w:t>
+      </w:r>
+      <w:r>
+        <w:rPr>
+          <w:i/>
+        </w:rPr>
+        <w:t xml:space="preserve"> Есть ли какое оружие против них?</w:t>
+      </w:r>
+    </w:p>
+    <w:p>
+      <w:pPr>
+        <w:ind w:left="576" w:firstLine="0"/>
+        <w:rPr>
+          <w:i/>
+        </w:rPr>
+      </w:pPr>
+      <w:r>
+        <w:rPr>
+          <w:i/>
+        </w:rPr>
+        <w:lastRenderedPageBreak/>
+        <w:t>-Круглый мир всегда существовал в Мир</w:t>
+      </w:r>
+      <w:r>
+        <w:rPr>
+          <w:i/>
+        </w:rPr>
+        <w:t>е</w:t>
+      </w:r>
+      <w:r>
+        <w:rPr>
+          <w:i/>
+        </w:rPr>
+        <w:t>, в Гармонии, в нашем мире нет оружия.</w:t>
+      </w:r>
+      <w:r>
+        <w:rPr>
+          <w:i/>
+        </w:rPr>
+        <w:t xml:space="preserve"> Мы мирные веселые существа, на наших лицах всегда улыбки. Так заложено природой.</w:t>
+      </w:r>
+    </w:p>
+    <w:p>
+      <w:pPr>
+        <w:ind w:left="576" w:firstLine="0"/>
+        <w:rPr>
+          <w:i/>
+        </w:rPr>
+      </w:pPr>
+      <w:r>
+        <w:rPr>
+          <w:i/>
+        </w:rPr>
+        <w:t xml:space="preserve">-Но тогда </w:t>
+      </w:r>
+      <w:proofErr w:type="spellStart"/>
+      <w:r>
+        <w:rPr>
+          <w:i/>
+        </w:rPr>
+        <w:t>Квадратеры</w:t>
+      </w:r>
+      <w:proofErr w:type="spellEnd"/>
+      <w:r>
+        <w:rPr>
+          <w:i/>
+        </w:rPr>
+        <w:t xml:space="preserve"> уничтожат нас.</w:t>
+      </w:r>
+      <w:r>
+        <w:rPr>
+          <w:i/>
+        </w:rPr>
+        <w:t xml:space="preserve"> Неужели выхода нет?</w:t>
+      </w:r>
+    </w:p>
+    <w:p>
+      <w:pPr>
+        <w:ind w:left="576" w:firstLine="0"/>
+        <w:rPr>
+          <w:i/>
+        </w:rPr>
+      </w:pPr>
+      <w:r>
+        <w:rPr>
+          <w:i/>
+        </w:rPr>
+        <w:t>-</w:t>
+      </w:r>
+      <w:r>
+        <w:rPr>
+          <w:i/>
+        </w:rPr>
+        <w:t xml:space="preserve">Выход есть. </w:t>
+      </w:r>
+      <w:r>
+        <w:rPr>
+          <w:i/>
+        </w:rPr>
+        <w:t xml:space="preserve">Дело в том, что я не из Круглого мира. Раньше я был </w:t>
+      </w:r>
+      <w:proofErr w:type="spellStart"/>
+      <w:r>
+        <w:rPr>
+          <w:i/>
+        </w:rPr>
+        <w:t>Квадратером</w:t>
+      </w:r>
+      <w:proofErr w:type="spellEnd"/>
+      <w:r>
+        <w:rPr>
+          <w:i/>
+        </w:rPr>
+        <w:t xml:space="preserve">. </w:t>
+      </w:r>
+    </w:p>
+    <w:p>
+      <w:pPr>
+        <w:ind w:left="576" w:firstLine="0"/>
+        <w:rPr>
+          <w:i/>
+        </w:rPr>
+      </w:pPr>
+      <w:r>
+        <w:rPr>
+          <w:i/>
+        </w:rPr>
+        <w:t>-Что?</w:t>
+      </w:r>
+    </w:p>
+    <w:p>
+      <w:pPr>
+        <w:ind w:left="576" w:firstLine="0"/>
+        <w:rPr>
+          <w:i/>
+        </w:rPr>
+      </w:pPr>
+      <w:r>
+        <w:rPr>
+          <w:i/>
+        </w:rPr>
+        <w:t>-Да, я был правой рукой Квадратного Короля. Вместе с ним мы захватили</w:t>
+      </w:r>
+      <w:r>
+        <w:rPr>
+          <w:i/>
+        </w:rPr>
+        <w:t xml:space="preserve"> Линейный Мир и Треугольный Мир</w:t>
+      </w:r>
+      <w:r>
+        <w:rPr>
+          <w:i/>
+        </w:rPr>
+        <w:t>.</w:t>
+      </w:r>
+      <w:r>
+        <w:rPr>
+          <w:i/>
+        </w:rPr>
+        <w:t xml:space="preserve"> После захвата мы никогда не возвращались в миры. Но однажды я вернулся в мир линий и увидел ужас, оставшийся после нас. Мы убили женщин и дет</w:t>
+      </w:r>
+      <w:r>
+        <w:rPr>
+          <w:i/>
+        </w:rPr>
+        <w:t>ей, сделали их рабами. Я не мог</w:t>
+      </w:r>
+      <w:r>
+        <w:rPr>
+          <w:i/>
+        </w:rPr>
+        <w:t xml:space="preserve"> с этим жить.</w:t>
+      </w:r>
+      <w:r>
+        <w:rPr>
+          <w:i/>
+        </w:rPr>
+        <w:t xml:space="preserve"> Однажды я</w:t>
+      </w:r>
+      <w:r>
+        <w:rPr>
+          <w:i/>
+        </w:rPr>
+        <w:t xml:space="preserve"> обнаружил ваш мир – Круглый Мир. Я использовал магию, чтобы стать одним из вас. Я отправился жить в ваш мир и замел все пути, чтобы Квадратный Король не нашел вас. Я появился в вашем мире и представился Мудрецом.</w:t>
+      </w:r>
+    </w:p>
+    <w:p>
+      <w:pPr>
+        <w:ind w:left="576" w:firstLine="0"/>
+        <w:rPr>
+          <w:i/>
+        </w:rPr>
+      </w:pPr>
+      <w:r>
+        <w:rPr>
+          <w:i/>
+        </w:rPr>
+        <w:t>-Но Квадратный Король все же нашел нас.</w:t>
+      </w:r>
+    </w:p>
+    <w:p>
+      <w:pPr>
+        <w:ind w:left="576" w:firstLine="0"/>
+        <w:rPr>
+          <w:i/>
+        </w:rPr>
+      </w:pPr>
+      <w:r>
+        <w:rPr>
+          <w:i/>
+        </w:rPr>
+        <w:t>-К сожалению, да. Но я предвидел, что это случится, поэтому прихватил с собой оружие – танк. С помощью него ты сможешь победить остановить вторжение.</w:t>
+      </w:r>
+    </w:p>
+    <w:p>
+      <w:pPr>
+        <w:ind w:left="576" w:firstLine="0"/>
+        <w:rPr>
+          <w:i/>
+        </w:rPr>
+      </w:pPr>
+      <w:r>
+        <w:rPr>
+          <w:i/>
+        </w:rPr>
+        <w:t xml:space="preserve">-Но </w:t>
+      </w:r>
+      <w:proofErr w:type="spellStart"/>
+      <w:r>
+        <w:rPr>
+          <w:i/>
+        </w:rPr>
+        <w:t>квадратеров</w:t>
+      </w:r>
+      <w:proofErr w:type="spellEnd"/>
+      <w:r>
+        <w:rPr>
+          <w:i/>
+        </w:rPr>
+        <w:t xml:space="preserve"> слишком много, мне не остановить их всех.</w:t>
+      </w:r>
+    </w:p>
+    <w:p>
+      <w:pPr>
+        <w:ind w:left="576" w:firstLine="0"/>
+        <w:rPr>
+          <w:i/>
+        </w:rPr>
+      </w:pPr>
+      <w:r>
+        <w:rPr>
+          <w:i/>
+        </w:rPr>
+        <w:t xml:space="preserve">-Доберись до </w:t>
+      </w:r>
+      <w:proofErr w:type="spellStart"/>
+      <w:r>
+        <w:rPr>
+          <w:i/>
+        </w:rPr>
+        <w:t>Квадратнго</w:t>
+      </w:r>
+      <w:proofErr w:type="spellEnd"/>
+      <w:r>
+        <w:rPr>
+          <w:i/>
+        </w:rPr>
+        <w:t xml:space="preserve"> Короля и убей его. Магия вторжения держится на нем. Без него все </w:t>
+      </w:r>
+      <w:proofErr w:type="spellStart"/>
+      <w:r>
+        <w:rPr>
+          <w:i/>
+        </w:rPr>
+        <w:t>Квадратеры</w:t>
+      </w:r>
+      <w:proofErr w:type="spellEnd"/>
+      <w:r>
+        <w:rPr>
+          <w:i/>
+        </w:rPr>
+        <w:t xml:space="preserve"> покинут этот мир.</w:t>
+      </w:r>
+      <w:r>
+        <w:rPr>
+          <w:i/>
+        </w:rPr>
+        <w:t xml:space="preserve"> Он сейчас здесь, в пещере.</w:t>
+      </w:r>
+    </w:p>
+    <w:p>
+      <w:pPr>
+        <w:ind w:left="576" w:firstLine="0"/>
+        <w:rPr>
+          <w:i/>
+        </w:rPr>
+      </w:pPr>
+      <w:r>
+        <w:rPr>
+          <w:i/>
+        </w:rPr>
+        <w:t>-</w:t>
+      </w:r>
+      <w:bookmarkStart w:id="24" w:name="_GoBack"/>
+      <w:r>
+        <w:rPr>
+          <w:i/>
+        </w:rPr>
+        <w:t>Спасибо, Мудрец. Я уничтожу Короля.</w:t>
+      </w:r>
+      <w:bookmarkEnd w:id="24"/>
+    </w:p>
+    <w:p>
+      <w:pPr>
+        <w:ind w:left="576" w:firstLine="0"/>
+      </w:pPr>
+      <w:r>
+        <w:t>Камера показывает выход из пещеры, откуда выезжает Колобок на танке.</w:t>
+      </w:r>
+    </w:p>
+    <w:p>
+      <w:pPr>
+        <w:pStyle w:val="2"/>
+      </w:pPr>
+      <w:r>
+        <w:t>Финальная битва</w:t>
+      </w:r>
+    </w:p>
+    <w:p>
+      <w:pPr>
+        <w:pStyle w:val="3"/>
+      </w:pPr>
+      <w:bookmarkStart w:id="25" w:name="_Toc455600521"/>
       <w:r>
         <w:t>Сцена</w:t>
       </w:r>
-      <w:bookmarkEnd w:id="23"/>
-    </w:p>
-    <w:p>
-      <w:r>
-        <w:t xml:space="preserve">Мудрец представляет собой </w:t>
+      <w:bookmarkEnd w:id="25"/>
+    </w:p>
+    <w:p>
+      <w:r>
+        <w:t>Пещера. Квадратная боевая арена.</w:t>
+      </w:r>
+      <w:r>
+        <w:t xml:space="preserve"> Ярко выраженные границы, но за ними лава.</w:t>
+      </w:r>
+    </w:p>
+    <w:p>
+      <w:pPr>
+        <w:pStyle w:val="3"/>
+      </w:pPr>
+      <w:bookmarkStart w:id="26" w:name="_Toc455600522"/>
+      <w:r>
+        <w:t>Кат-сцена</w:t>
+      </w:r>
+      <w:bookmarkEnd w:id="26"/>
+    </w:p>
+    <w:p>
+      <w:r>
+        <w:t xml:space="preserve">Камера показывает Квадратного Короля: </w:t>
+      </w:r>
+      <w:r>
+        <w:rPr>
+          <w:i/>
+        </w:rPr>
+        <w:t xml:space="preserve">Круглый Мир скоро будет моим. Меня никто не остановит. </w:t>
+      </w:r>
+      <w:r>
+        <w:t xml:space="preserve">Въезжает колобок на танке: </w:t>
+      </w:r>
+      <w:r>
+        <w:rPr>
+          <w:i/>
+        </w:rPr>
+        <w:t>Я тебя остановлю.</w:t>
+      </w:r>
+      <w:r>
+        <w:rPr>
+          <w:i/>
+        </w:rPr>
+        <w:t xml:space="preserve"> </w:t>
+      </w:r>
+      <w:r>
+        <w:t xml:space="preserve">Камера поднимается наверх – к </w:t>
       </w:r>
       <w:proofErr w:type="spellStart"/>
       <w:r>
-        <w:t>полушар</w:t>
+        <w:t>геймплею</w:t>
       </w:r>
       <w:proofErr w:type="spellEnd"/>
       <w:r>
+        <w:t>.</w:t>
+      </w:r>
+      <w:r>
+        <w:t xml:space="preserve"> Начинается </w:t>
+      </w:r>
+      <w:r>
+        <w:t>бой</w:t>
+      </w:r>
+      <w:r>
+        <w:t>.</w:t>
+      </w:r>
+    </w:p>
+    <w:p>
+      <w:pPr>
+        <w:pStyle w:val="3"/>
+      </w:pPr>
+      <w:bookmarkStart w:id="27" w:name="_Toc455600523"/>
+      <w:r>
+        <w:t>Геймплей</w:t>
+      </w:r>
+      <w:bookmarkEnd w:id="27"/>
+    </w:p>
+    <w:p>
+      <w:r>
+        <w:t xml:space="preserve">Колобок находится в танке, движение вперед </w:t>
+      </w:r>
+      <w:r>
+        <w:t>не осуществляется</w:t>
+      </w:r>
+      <w:r>
+        <w:t xml:space="preserve">, акселерометром управляется по бокам, визуально при этом ничего не происходит. При нажатии происходит выстрел – вылетает черный шар. Число пуль </w:t>
+      </w:r>
+      <w:proofErr w:type="spellStart"/>
+      <w:r>
+        <w:t>неограничено</w:t>
+      </w:r>
+      <w:proofErr w:type="spellEnd"/>
+      <w:r>
+        <w:t xml:space="preserve">. </w:t>
+      </w:r>
+    </w:p>
+    <w:p/>
+    <w:p>
+      <w:pPr>
+        <w:pStyle w:val="2"/>
+      </w:pPr>
+      <w:r>
+        <w:lastRenderedPageBreak/>
         <w:t xml:space="preserve"> </w:t>
       </w:r>
-      <w:proofErr w:type="spellStart"/>
-      <w:r>
-        <w:t>врощенный</w:t>
-      </w:r>
-      <w:proofErr w:type="spellEnd"/>
-      <w:r>
-        <w:t xml:space="preserve"> в землю</w:t>
-      </w:r>
-      <w:r>
-        <w:t xml:space="preserve">. Действие </w:t>
-      </w:r>
-      <w:proofErr w:type="spellStart"/>
-      <w:r>
-        <w:t>просходит</w:t>
-      </w:r>
-      <w:proofErr w:type="spellEnd"/>
-      <w:r>
-        <w:t xml:space="preserve"> в простой комнате с одним источником освещения, танк стоит за стеной, в нужный момент камера его покажет.</w:t>
-      </w:r>
-      <w:r>
-        <w:t xml:space="preserve"> Предметов окружения почти нет – они не нужны.</w:t>
-      </w:r>
+      <w:bookmarkStart w:id="28" w:name="_Toc455600524"/>
+      <w:r>
+        <w:t>Эпилог</w:t>
+      </w:r>
+      <w:bookmarkEnd w:id="28"/>
     </w:p>
     <w:p>
       <w:pPr>
         <w:pStyle w:val="3"/>
       </w:pPr>
-      <w:bookmarkStart w:id="24" w:name="_Toc455600516"/>
-      <w:r>
-        <w:t>Кат-сцена</w:t>
-      </w:r>
-      <w:bookmarkEnd w:id="24"/>
-    </w:p>
-    <w:p>
-      <w:pPr>
-        <w:ind w:left="576" w:firstLine="0"/>
-      </w:pPr>
-      <w:r>
-        <w:t xml:space="preserve">Происходит </w:t>
-      </w:r>
-      <w:proofErr w:type="spellStart"/>
-      <w:r>
-        <w:t>дилог</w:t>
-      </w:r>
-      <w:proofErr w:type="spellEnd"/>
-      <w:r>
-        <w:t xml:space="preserve"> между Колобком и мудрецом. Камера принимает разные ракурсы при смене реплик.</w:t>
-      </w:r>
-    </w:p>
-    <w:p>
-      <w:pPr>
-        <w:ind w:left="576" w:firstLine="0"/>
-        <w:rPr>
-          <w:i/>
-        </w:rPr>
-      </w:pPr>
-      <w:r>
-        <w:t>-</w:t>
-      </w:r>
-      <w:r>
-        <w:rPr>
-          <w:i/>
-        </w:rPr>
-        <w:t>Здравствуй, Колобок.</w:t>
-      </w:r>
-    </w:p>
-    <w:p>
-      <w:pPr>
-        <w:ind w:left="576" w:firstLine="0"/>
-        <w:rPr>
-          <w:i/>
-        </w:rPr>
-      </w:pPr>
-      <w:r>
-        <w:rPr>
-          <w:i/>
-        </w:rPr>
-        <w:t>- Великий Мудрец, я пришел, чтобы…</w:t>
-      </w:r>
-    </w:p>
-    <w:p>
-      <w:pPr>
-        <w:ind w:left="576" w:firstLine="0"/>
-        <w:rPr>
-          <w:i/>
-        </w:rPr>
-      </w:pPr>
-      <w:r>
-        <w:rPr>
-          <w:i/>
-        </w:rPr>
-        <w:t>-Я знаю</w:t>
-      </w:r>
-      <w:r>
-        <w:rPr>
-          <w:i/>
-        </w:rPr>
-        <w:t>,</w:t>
-      </w:r>
-      <w:r>
-        <w:rPr>
-          <w:i/>
-        </w:rPr>
-        <w:t xml:space="preserve"> зачем ты здесь. </w:t>
-      </w:r>
-      <w:proofErr w:type="spellStart"/>
-      <w:r>
-        <w:rPr>
-          <w:i/>
-        </w:rPr>
-        <w:t>Квадратеры</w:t>
-      </w:r>
-      <w:proofErr w:type="spellEnd"/>
-      <w:r>
-        <w:rPr>
-          <w:i/>
-        </w:rPr>
-        <w:t xml:space="preserve"> напали на мир.</w:t>
-      </w:r>
-      <w:r>
-        <w:rPr>
-          <w:i/>
-        </w:rPr>
-        <w:t xml:space="preserve"> Их нужно остановить.</w:t>
-      </w:r>
-    </w:p>
-    <w:p>
-      <w:pPr>
-        <w:ind w:left="576" w:firstLine="0"/>
-        <w:rPr>
-          <w:i/>
-        </w:rPr>
-      </w:pPr>
-      <w:r>
-        <w:rPr>
-          <w:i/>
-        </w:rPr>
-        <w:t>-Как это сделать. Есть ли какое оружие против них?</w:t>
-      </w:r>
-    </w:p>
-    <w:p>
-      <w:pPr>
-        <w:ind w:left="576" w:firstLine="0"/>
-        <w:rPr>
-          <w:i/>
-        </w:rPr>
-      </w:pPr>
-      <w:r>
-        <w:rPr>
-          <w:i/>
-        </w:rPr>
-        <w:lastRenderedPageBreak/>
-        <w:t>-Круглый мир всегда существовал в Миру, в Гармонии, в нашем мире нет оружия.</w:t>
-      </w:r>
-      <w:r>
-        <w:rPr>
-          <w:i/>
-        </w:rPr>
-        <w:t xml:space="preserve"> Мы мирные веселые существа, на наших лицах всегда улыбки. Так заложено природой.</w:t>
-      </w:r>
-    </w:p>
-    <w:p>
-      <w:pPr>
-        <w:ind w:left="576" w:firstLine="0"/>
-        <w:rPr>
-          <w:i/>
-        </w:rPr>
-      </w:pPr>
-      <w:r>
-        <w:rPr>
-          <w:i/>
-        </w:rPr>
-        <w:t xml:space="preserve">-Но тогда </w:t>
-      </w:r>
-      <w:proofErr w:type="spellStart"/>
-      <w:r>
-        <w:rPr>
-          <w:i/>
-        </w:rPr>
-        <w:t>Квадратеры</w:t>
-      </w:r>
-      <w:proofErr w:type="spellEnd"/>
-      <w:r>
-        <w:rPr>
-          <w:i/>
-        </w:rPr>
-        <w:t xml:space="preserve"> уничтожат нас.</w:t>
-      </w:r>
-      <w:r>
-        <w:rPr>
-          <w:i/>
-        </w:rPr>
-        <w:t xml:space="preserve"> Неужели выхода нет?</w:t>
-      </w:r>
-    </w:p>
-    <w:p>
-      <w:pPr>
-        <w:ind w:left="576" w:firstLine="0"/>
-        <w:rPr>
-          <w:i/>
-        </w:rPr>
-      </w:pPr>
-      <w:r>
-        <w:rPr>
-          <w:i/>
-        </w:rPr>
-        <w:t>-</w:t>
-      </w:r>
-      <w:r>
-        <w:rPr>
-          <w:i/>
-        </w:rPr>
-        <w:t xml:space="preserve">Выход есть. </w:t>
-      </w:r>
-      <w:r>
-        <w:rPr>
-          <w:i/>
-        </w:rPr>
-        <w:t xml:space="preserve">Дело в том, что я не из Круглого мира. Раньше я был </w:t>
-      </w:r>
-      <w:proofErr w:type="spellStart"/>
-      <w:r>
-        <w:rPr>
-          <w:i/>
-        </w:rPr>
-        <w:t>Квадратером</w:t>
-      </w:r>
-      <w:proofErr w:type="spellEnd"/>
-      <w:r>
-        <w:rPr>
-          <w:i/>
-        </w:rPr>
-        <w:t xml:space="preserve">. </w:t>
-      </w:r>
-    </w:p>
-    <w:p>
-      <w:pPr>
-        <w:ind w:left="576" w:firstLine="0"/>
-        <w:rPr>
-          <w:i/>
-        </w:rPr>
-      </w:pPr>
-      <w:r>
-        <w:rPr>
-          <w:i/>
-        </w:rPr>
-        <w:t>-Что?</w:t>
-      </w:r>
-    </w:p>
-    <w:p>
-      <w:pPr>
-        <w:ind w:left="576" w:firstLine="0"/>
-        <w:rPr>
-          <w:i/>
-        </w:rPr>
-      </w:pPr>
-      <w:r>
-        <w:rPr>
-          <w:i/>
-        </w:rPr>
-        <w:t>-Да, я был правой рукой Квадратного Короля. Вместе с ним мы захватили</w:t>
-      </w:r>
-      <w:r>
-        <w:rPr>
-          <w:i/>
-        </w:rPr>
-        <w:t xml:space="preserve"> Линейный Мир и Треугольный Мир</w:t>
-      </w:r>
-      <w:r>
-        <w:rPr>
-          <w:i/>
-        </w:rPr>
-        <w:t>.</w:t>
-      </w:r>
-      <w:r>
-        <w:rPr>
-          <w:i/>
-        </w:rPr>
-        <w:t xml:space="preserve"> После захвата мы никогда не возвращались в миры. Но однажды я вернулся в мир линий и увидел ужас, оставшийся после нас. Мы убили женщин и детей, сделали их рабами. Я не смог с этим жить. Я обнаружил ваш мир – Круглый Мир. Я использовал магию, чтобы стать одним из вас. Я отправился жить в ваш мир и замел все пути, чтобы Квадратный Король не нашел вас. Я появился в вашем мире и представился Мудрецом.</w:t>
-      </w:r>
-    </w:p>
-    <w:p>
-      <w:pPr>
-        <w:ind w:left="576" w:firstLine="0"/>
-        <w:rPr>
-          <w:i/>
-        </w:rPr>
-      </w:pPr>
-      <w:r>
-        <w:rPr>
-          <w:i/>
-        </w:rPr>
-        <w:t>-Но Квадратный Король все же нашел нас.</w:t>
-      </w:r>
-    </w:p>
-    <w:p>
-      <w:pPr>
-        <w:ind w:left="576" w:firstLine="0"/>
-        <w:rPr>
-          <w:i/>
-        </w:rPr>
-      </w:pPr>
-      <w:r>
-        <w:rPr>
-          <w:i/>
-        </w:rPr>
-        <w:t>-К сожалению, да. Но я предвидел, что это случится, поэтому прихватил с собой оружие – танк. С помощью него ты сможешь победить остановить вторжение.</w:t>
-      </w:r>
-    </w:p>
-    <w:p>
-      <w:pPr>
-        <w:ind w:left="576" w:firstLine="0"/>
-        <w:rPr>
-          <w:i/>
-        </w:rPr>
-      </w:pPr>
-      <w:r>
-        <w:rPr>
-          <w:i/>
-        </w:rPr>
-        <w:t>-Почему ты сам им не воспользуешься.</w:t>
-      </w:r>
-    </w:p>
-    <w:p>
-      <w:pPr>
-        <w:ind w:left="576" w:firstLine="0"/>
-        <w:rPr>
-          <w:i/>
-        </w:rPr>
-      </w:pPr>
-      <w:r>
-        <w:rPr>
-          <w:i/>
-        </w:rPr>
-        <w:t>-Та магия, что я наложил</w:t>
-      </w:r>
-      <w:r>
-        <w:rPr>
-          <w:i/>
-        </w:rPr>
-        <w:t>,</w:t>
-      </w:r>
-      <w:r>
-        <w:rPr>
-          <w:i/>
-        </w:rPr>
-        <w:t xml:space="preserve"> оказалась несовершенной.</w:t>
-      </w:r>
-      <w:r>
-        <w:rPr>
-          <w:i/>
-        </w:rPr>
-        <w:t xml:space="preserve"> </w:t>
-      </w:r>
-      <w:r>
-        <w:rPr>
-          <w:i/>
-        </w:rPr>
-        <w:t>Я уже потерял свои конечности и половину тела, я не смогу сесть в танк, а вот ты – сможешь.</w:t>
-      </w:r>
-    </w:p>
-    <w:p>
-      <w:pPr>
-        <w:ind w:left="576" w:firstLine="0"/>
-        <w:rPr>
-          <w:i/>
-        </w:rPr>
-      </w:pPr>
-      <w:r>
-        <w:rPr>
-          <w:i/>
-        </w:rPr>
-        <w:t xml:space="preserve">-Но </w:t>
-      </w:r>
-      <w:proofErr w:type="spellStart"/>
-      <w:r>
-        <w:rPr>
-          <w:i/>
-        </w:rPr>
-        <w:t>квадратеров</w:t>
-      </w:r>
-      <w:proofErr w:type="spellEnd"/>
-      <w:r>
-        <w:rPr>
-          <w:i/>
-        </w:rPr>
-        <w:t xml:space="preserve"> слишком много, мне не остановить их всех.</w:t>
-      </w:r>
-    </w:p>
-    <w:p>
-      <w:pPr>
-        <w:ind w:left="576" w:firstLine="0"/>
-        <w:rPr>
-          <w:i/>
-        </w:rPr>
-      </w:pPr>
-      <w:r>
-        <w:rPr>
-          <w:i/>
-        </w:rPr>
-        <w:t xml:space="preserve">-Доберись до </w:t>
-      </w:r>
-      <w:proofErr w:type="spellStart"/>
-      <w:r>
-        <w:rPr>
-          <w:i/>
-        </w:rPr>
-        <w:t>Квадратнго</w:t>
-      </w:r>
-      <w:proofErr w:type="spellEnd"/>
-      <w:r>
-        <w:rPr>
-          <w:i/>
-        </w:rPr>
-        <w:t xml:space="preserve"> Короля и убей его. Магия вторжения держится на нем. Без него все </w:t>
-      </w:r>
-      <w:proofErr w:type="spellStart"/>
-      <w:r>
-        <w:rPr>
-          <w:i/>
-        </w:rPr>
-        <w:t>Квадратеры</w:t>
-      </w:r>
-      <w:proofErr w:type="spellEnd"/>
-      <w:r>
-        <w:rPr>
-          <w:i/>
-        </w:rPr>
-        <w:t xml:space="preserve"> покинут этот мир.</w:t>
-      </w:r>
-      <w:r>
-        <w:rPr>
-          <w:i/>
-        </w:rPr>
-        <w:t xml:space="preserve"> Он сейчас здесь, в пещере.</w:t>
-      </w:r>
-    </w:p>
-    <w:p>
-      <w:pPr>
-        <w:ind w:left="576" w:firstLine="0"/>
-        <w:rPr>
-          <w:i/>
-        </w:rPr>
-      </w:pPr>
-      <w:r>
-        <w:rPr>
-          <w:i/>
-        </w:rPr>
-        <w:t>-Спасибо, Мудрец. Я уничтожу Короля.</w:t>
-      </w:r>
-    </w:p>
-    <w:p>
-      <w:pPr>
-        <w:ind w:left="576" w:firstLine="0"/>
-      </w:pPr>
-      <w:r>
-        <w:t>Камера показывает выход из пещеры, откуда выезжает Колобок на танке.</w:t>
-      </w:r>
-    </w:p>
-    <w:p>
-      <w:pPr>
-        <w:pStyle w:val="2"/>
-      </w:pPr>
-      <w:r>
-        <w:t xml:space="preserve"> </w:t>
-      </w:r>
-      <w:bookmarkStart w:id="25" w:name="_Toc455600517"/>
-      <w:r>
-        <w:t>Путь к королю</w:t>
-      </w:r>
-      <w:bookmarkEnd w:id="25"/>
-    </w:p>
-    <w:p>
-      <w:pPr>
-        <w:pStyle w:val="3"/>
-      </w:pPr>
-      <w:bookmarkStart w:id="26" w:name="_Toc455600518"/>
-      <w:r>
-        <w:t>Сцена</w:t>
-      </w:r>
-      <w:bookmarkEnd w:id="26"/>
-    </w:p>
-    <w:p>
-      <w:pPr>
-        <w:pStyle w:val="3"/>
-      </w:pPr>
-      <w:bookmarkStart w:id="27" w:name="_Toc455600519"/>
-      <w:r>
-        <w:t>Геймплей</w:t>
-      </w:r>
-      <w:bookmarkEnd w:id="27"/>
-    </w:p>
-    <w:p>
-      <w:r>
-        <w:t>Управление 3 типа. Колобок находится в танке, движение вперед происходит автоматически, акселерометром управляется по бокам</w:t>
-      </w:r>
-      <w:r>
-        <w:t>, визуально при этом ничего не происходит</w:t>
-      </w:r>
-      <w:r>
-        <w:t>.</w:t>
-      </w:r>
-      <w:r>
-        <w:t xml:space="preserve"> При нажатии происходит выстрел – вылетает черный шар.</w:t>
-      </w:r>
-      <w:r>
-        <w:t xml:space="preserve"> Число пуль </w:t>
-      </w:r>
-      <w:proofErr w:type="spellStart"/>
-      <w:r>
-        <w:t>неограничено</w:t>
-      </w:r>
-      <w:proofErr w:type="spellEnd"/>
-      <w:r>
-        <w:t xml:space="preserve">. На пути много лютых </w:t>
-      </w:r>
-      <w:proofErr w:type="spellStart"/>
-      <w:r>
-        <w:t>квадратеров</w:t>
-      </w:r>
-      <w:proofErr w:type="spellEnd"/>
-      <w:r>
-        <w:t xml:space="preserve">, которых нельзя обойти. Например, очень быстро </w:t>
-      </w:r>
-      <w:proofErr w:type="gramStart"/>
-      <w:r>
-        <w:t>двигающиеся</w:t>
-      </w:r>
-      <w:proofErr w:type="gramEnd"/>
-      <w:r>
-        <w:t xml:space="preserve"> или</w:t>
-      </w:r>
-      <w:r>
-        <w:t xml:space="preserve"> загораживающих единственный узкий проход.</w:t>
-      </w:r>
-      <w:r>
-        <w:t xml:space="preserve"> Они </w:t>
-      </w:r>
-      <w:r>
-        <w:lastRenderedPageBreak/>
-        <w:t>умирают взрывом.</w:t>
-      </w:r>
-      <w:r>
-        <w:t xml:space="preserve"> В некоторых надо выстрелить несколько раз.</w:t>
-      </w:r>
-      <w:r>
-        <w:t xml:space="preserve"> Скорость танка возрастает.</w:t>
-      </w:r>
-    </w:p>
-    <w:p>
-      <w:pPr>
-        <w:pStyle w:val="2"/>
-      </w:pPr>
-      <w:r>
-        <w:t xml:space="preserve"> </w:t>
-      </w:r>
-      <w:bookmarkStart w:id="28" w:name="_Toc455600520"/>
-      <w:r>
-        <w:t>Финальная битва</w:t>
-      </w:r>
-      <w:bookmarkEnd w:id="28"/>
-    </w:p>
-    <w:p>
-      <w:pPr>
-        <w:pStyle w:val="3"/>
-      </w:pPr>
-      <w:bookmarkStart w:id="29" w:name="_Toc455600521"/>
-      <w:r>
-        <w:t>Сцена</w:t>
-      </w:r>
-      <w:bookmarkEnd w:id="29"/>
-    </w:p>
-    <w:p>
-      <w:pPr>
-        <w:pStyle w:val="3"/>
-      </w:pPr>
-      <w:bookmarkStart w:id="30" w:name="_Toc455600522"/>
-      <w:r>
-        <w:t>Кат-сцена</w:t>
-      </w:r>
-      <w:bookmarkEnd w:id="30"/>
-    </w:p>
-    <w:p>
-      <w:r>
-        <w:t xml:space="preserve">Камера показывает Квадратного Короля: </w:t>
-      </w:r>
-      <w:r>
-        <w:rPr>
-          <w:i/>
-        </w:rPr>
-        <w:t xml:space="preserve">Круглый Мир скоро будет моим. Меня никто не остановит. </w:t>
-      </w:r>
-      <w:r>
-        <w:t xml:space="preserve">Въезжает колобок на танке: </w:t>
-      </w:r>
-      <w:r>
-        <w:rPr>
-          <w:i/>
-        </w:rPr>
-        <w:t>Я тебя остановлю.</w:t>
-      </w:r>
-      <w:r>
-        <w:rPr>
-          <w:i/>
-        </w:rPr>
-        <w:t xml:space="preserve"> </w:t>
-      </w:r>
-      <w:r>
-        <w:t xml:space="preserve">Камера поднимается наверх – к </w:t>
-      </w:r>
-      <w:proofErr w:type="spellStart"/>
-      <w:r>
-        <w:t>геймплею</w:t>
-      </w:r>
-      <w:proofErr w:type="spellEnd"/>
-      <w:r>
-        <w:t>.</w:t>
-      </w:r>
-      <w:r>
-        <w:t xml:space="preserve"> Начинается </w:t>
-      </w:r>
-      <w:r>
-        <w:t>бой</w:t>
-      </w:r>
-      <w:r>
-        <w:t>.</w:t>
-      </w:r>
-    </w:p>
-    <w:p>
-      <w:pPr>
-        <w:pStyle w:val="3"/>
-      </w:pPr>
-      <w:bookmarkStart w:id="31" w:name="_Toc455600523"/>
-      <w:r>
-        <w:t>Геймплей</w:t>
-      </w:r>
-      <w:bookmarkEnd w:id="31"/>
-    </w:p>
-    <w:p>
-      <w:r>
-        <w:t>Управление 3 типа. При нажатии колобок стреляет черным кругом</w:t>
-      </w:r>
-    </w:p>
-    <w:p/>
-    <w:p>
-      <w:pPr>
-        <w:pStyle w:val="2"/>
-      </w:pPr>
-      <w:r>
-        <w:t xml:space="preserve"> </w:t>
-      </w:r>
-      <w:bookmarkStart w:id="32" w:name="_Toc455600524"/>
-      <w:r>
-        <w:t>Эпилог</w:t>
-      </w:r>
-      <w:bookmarkEnd w:id="32"/>
-    </w:p>
-    <w:p>
-      <w:pPr>
-        <w:pStyle w:val="3"/>
-      </w:pPr>
-      <w:r>
-        <w:br w:type="page"/>
-      </w:r>
-      <w:r>
-        <w:lastRenderedPageBreak/>
+      <w:r>
         <w:t>Сцена</w:t>
       </w:r>
     </w:p>
@@ -6072,7 +5998,7 @@
           <w:szCs w:val="28"/>
         </w:rPr>
       </w:pPr>
-      <w:bookmarkStart w:id="33" w:name="_Toc455600525"/>
+      <w:bookmarkStart w:id="29" w:name="_Toc455600525"/>
       <w:r>
         <w:br w:type="page"/>
       </w:r>
@@ -6085,7 +6011,7 @@
         <w:lastRenderedPageBreak/>
         <w:t>Музыка</w:t>
       </w:r>
-      <w:bookmarkEnd w:id="33"/>
+      <w:bookmarkEnd w:id="29"/>
     </w:p>
     <w:p>
       <w:pPr>
@@ -9643,7 +9569,7 @@
 </file>
 
 <file path=customXml/itemProps1.xml><?xml version="1.0" encoding="utf-8"?>
-<ds:datastoreItem xmlns:ds="http://schemas.openxmlformats.org/officeDocument/2006/customXml" ds:itemID="{33A58461-6A74-40AC-9F38-F4F5BFF1F7AC}">
+<ds:datastoreItem xmlns:ds="http://schemas.openxmlformats.org/officeDocument/2006/customXml" ds:itemID="{83991B1E-55E4-4FBE-99D7-D7CC98927B5E}">
   <ds:schemaRefs>
     <ds:schemaRef ds:uri="http://schemas.openxmlformats.org/officeDocument/2006/bibliography"/>
   </ds:schemaRefs>

</xml_diff>

<commit_message>
v 1.00! I did it!
</commit_message>
<xml_diff>
--- a/Design Doc.docx
+++ b/Design Doc.docx
@@ -206,7 +206,7 @@
           <w:r>
             <w:fldChar w:fldCharType="separate"/>
           </w:r>
-          <w:hyperlink w:anchor="_Toc455817826" w:history="1">
+          <w:hyperlink w:anchor="_Toc456044323" w:history="1">
             <w:r>
               <w:rPr>
                 <w:rStyle w:val="a4"/>
@@ -249,7 +249,7 @@
                 <w:noProof/>
                 <w:webHidden/>
               </w:rPr>
-              <w:instrText xml:space="preserve"> PAGEREF _Toc455817826 \h </w:instrText>
+              <w:instrText xml:space="preserve"> PAGEREF _Toc456044323 \h </w:instrText>
             </w:r>
             <w:r>
               <w:rPr>
@@ -294,7 +294,7 @@
               <w:lang w:eastAsia="ru-RU"/>
             </w:rPr>
           </w:pPr>
-          <w:hyperlink w:anchor="_Toc455817827" w:history="1">
+          <w:hyperlink w:anchor="_Toc456044324" w:history="1">
             <w:r>
               <w:rPr>
                 <w:rStyle w:val="a4"/>
@@ -337,7 +337,7 @@
                 <w:noProof/>
                 <w:webHidden/>
               </w:rPr>
-              <w:instrText xml:space="preserve"> PAGEREF _Toc455817827 \h </w:instrText>
+              <w:instrText xml:space="preserve"> PAGEREF _Toc456044324 \h </w:instrText>
             </w:r>
             <w:r>
               <w:rPr>
@@ -381,7 +381,7 @@
               <w:lang w:eastAsia="ru-RU"/>
             </w:rPr>
           </w:pPr>
-          <w:hyperlink w:anchor="_Toc455817828" w:history="1">
+          <w:hyperlink w:anchor="_Toc456044325" w:history="1">
             <w:r>
               <w:rPr>
                 <w:rStyle w:val="a4"/>
@@ -424,7 +424,7 @@
                 <w:noProof/>
                 <w:webHidden/>
               </w:rPr>
-              <w:instrText xml:space="preserve"> PAGEREF _Toc455817828 \h </w:instrText>
+              <w:instrText xml:space="preserve"> PAGEREF _Toc456044325 \h </w:instrText>
             </w:r>
             <w:r>
               <w:rPr>
@@ -468,7 +468,7 @@
               <w:lang w:eastAsia="ru-RU"/>
             </w:rPr>
           </w:pPr>
-          <w:hyperlink w:anchor="_Toc455817829" w:history="1">
+          <w:hyperlink w:anchor="_Toc456044326" w:history="1">
             <w:r>
               <w:rPr>
                 <w:rStyle w:val="a4"/>
@@ -511,7 +511,7 @@
                 <w:noProof/>
                 <w:webHidden/>
               </w:rPr>
-              <w:instrText xml:space="preserve"> PAGEREF _Toc455817829 \h </w:instrText>
+              <w:instrText xml:space="preserve"> PAGEREF _Toc456044326 \h </w:instrText>
             </w:r>
             <w:r>
               <w:rPr>
@@ -555,7 +555,7 @@
               <w:lang w:eastAsia="ru-RU"/>
             </w:rPr>
           </w:pPr>
-          <w:hyperlink w:anchor="_Toc455817830" w:history="1">
+          <w:hyperlink w:anchor="_Toc456044327" w:history="1">
             <w:r>
               <w:rPr>
                 <w:rStyle w:val="a4"/>
@@ -598,7 +598,7 @@
                 <w:noProof/>
                 <w:webHidden/>
               </w:rPr>
-              <w:instrText xml:space="preserve"> PAGEREF _Toc455817830 \h </w:instrText>
+              <w:instrText xml:space="preserve"> PAGEREF _Toc456044327 \h </w:instrText>
             </w:r>
             <w:r>
               <w:rPr>
@@ -643,7 +643,7 @@
               <w:lang w:eastAsia="ru-RU"/>
             </w:rPr>
           </w:pPr>
-          <w:hyperlink w:anchor="_Toc455817831" w:history="1">
+          <w:hyperlink w:anchor="_Toc456044328" w:history="1">
             <w:r>
               <w:rPr>
                 <w:rStyle w:val="a4"/>
@@ -686,7 +686,7 @@
                 <w:noProof/>
                 <w:webHidden/>
               </w:rPr>
-              <w:instrText xml:space="preserve"> PAGEREF _Toc455817831 \h </w:instrText>
+              <w:instrText xml:space="preserve"> PAGEREF _Toc456044328 \h </w:instrText>
             </w:r>
             <w:r>
               <w:rPr>
@@ -730,7 +730,7 @@
               <w:lang w:eastAsia="ru-RU"/>
             </w:rPr>
           </w:pPr>
-          <w:hyperlink w:anchor="_Toc455817832" w:history="1">
+          <w:hyperlink w:anchor="_Toc456044329" w:history="1">
             <w:r>
               <w:rPr>
                 <w:rStyle w:val="a4"/>
@@ -773,7 +773,7 @@
                 <w:noProof/>
                 <w:webHidden/>
               </w:rPr>
-              <w:instrText xml:space="preserve"> PAGEREF _Toc455817832 \h </w:instrText>
+              <w:instrText xml:space="preserve"> PAGEREF _Toc456044329 \h </w:instrText>
             </w:r>
             <w:r>
               <w:rPr>
@@ -817,7 +817,7 @@
               <w:lang w:eastAsia="ru-RU"/>
             </w:rPr>
           </w:pPr>
-          <w:hyperlink w:anchor="_Toc455817833" w:history="1">
+          <w:hyperlink w:anchor="_Toc456044330" w:history="1">
             <w:r>
               <w:rPr>
                 <w:rStyle w:val="a4"/>
@@ -860,7 +860,7 @@
                 <w:noProof/>
                 <w:webHidden/>
               </w:rPr>
-              <w:instrText xml:space="preserve"> PAGEREF _Toc455817833 \h </w:instrText>
+              <w:instrText xml:space="preserve"> PAGEREF _Toc456044330 \h </w:instrText>
             </w:r>
             <w:r>
               <w:rPr>
@@ -905,7 +905,7 @@
               <w:lang w:eastAsia="ru-RU"/>
             </w:rPr>
           </w:pPr>
-          <w:hyperlink w:anchor="_Toc455817834" w:history="1">
+          <w:hyperlink w:anchor="_Toc456044331" w:history="1">
             <w:r>
               <w:rPr>
                 <w:rStyle w:val="a4"/>
@@ -948,7 +948,7 @@
                 <w:noProof/>
                 <w:webHidden/>
               </w:rPr>
-              <w:instrText xml:space="preserve"> PAGEREF _Toc455817834 \h </w:instrText>
+              <w:instrText xml:space="preserve"> PAGEREF _Toc456044331 \h </w:instrText>
             </w:r>
             <w:r>
               <w:rPr>
@@ -992,7 +992,7 @@
               <w:lang w:eastAsia="ru-RU"/>
             </w:rPr>
           </w:pPr>
-          <w:hyperlink w:anchor="_Toc455817835" w:history="1">
+          <w:hyperlink w:anchor="_Toc456044332" w:history="1">
             <w:r>
               <w:rPr>
                 <w:rStyle w:val="a4"/>
@@ -1035,7 +1035,7 @@
                 <w:noProof/>
                 <w:webHidden/>
               </w:rPr>
-              <w:instrText xml:space="preserve"> PAGEREF _Toc455817835 \h </w:instrText>
+              <w:instrText xml:space="preserve"> PAGEREF _Toc456044332 \h </w:instrText>
             </w:r>
             <w:r>
               <w:rPr>
@@ -1079,7 +1079,7 @@
               <w:lang w:eastAsia="ru-RU"/>
             </w:rPr>
           </w:pPr>
-          <w:hyperlink w:anchor="_Toc455817836" w:history="1">
+          <w:hyperlink w:anchor="_Toc456044333" w:history="1">
             <w:r>
               <w:rPr>
                 <w:rStyle w:val="a4"/>
@@ -1122,7 +1122,7 @@
                 <w:noProof/>
                 <w:webHidden/>
               </w:rPr>
-              <w:instrText xml:space="preserve"> PAGEREF _Toc455817836 \h </w:instrText>
+              <w:instrText xml:space="preserve"> PAGEREF _Toc456044333 \h </w:instrText>
             </w:r>
             <w:r>
               <w:rPr>
@@ -1167,7 +1167,7 @@
               <w:lang w:eastAsia="ru-RU"/>
             </w:rPr>
           </w:pPr>
-          <w:hyperlink w:anchor="_Toc455817837" w:history="1">
+          <w:hyperlink w:anchor="_Toc456044334" w:history="1">
             <w:r>
               <w:rPr>
                 <w:rStyle w:val="a4"/>
@@ -1210,7 +1210,7 @@
                 <w:noProof/>
                 <w:webHidden/>
               </w:rPr>
-              <w:instrText xml:space="preserve"> PAGEREF _Toc455817837 \h </w:instrText>
+              <w:instrText xml:space="preserve"> PAGEREF _Toc456044334 \h </w:instrText>
             </w:r>
             <w:r>
               <w:rPr>
@@ -1254,7 +1254,7 @@
               <w:lang w:eastAsia="ru-RU"/>
             </w:rPr>
           </w:pPr>
-          <w:hyperlink w:anchor="_Toc455817838" w:history="1">
+          <w:hyperlink w:anchor="_Toc456044335" w:history="1">
             <w:r>
               <w:rPr>
                 <w:rStyle w:val="a4"/>
@@ -1297,7 +1297,7 @@
                 <w:noProof/>
                 <w:webHidden/>
               </w:rPr>
-              <w:instrText xml:space="preserve"> PAGEREF _Toc455817838 \h </w:instrText>
+              <w:instrText xml:space="preserve"> PAGEREF _Toc456044335 \h </w:instrText>
             </w:r>
             <w:r>
               <w:rPr>
@@ -1341,7 +1341,7 @@
               <w:lang w:eastAsia="ru-RU"/>
             </w:rPr>
           </w:pPr>
-          <w:hyperlink w:anchor="_Toc455817839" w:history="1">
+          <w:hyperlink w:anchor="_Toc456044336" w:history="1">
             <w:r>
               <w:rPr>
                 <w:rStyle w:val="a4"/>
@@ -1384,7 +1384,7 @@
                 <w:noProof/>
                 <w:webHidden/>
               </w:rPr>
-              <w:instrText xml:space="preserve"> PAGEREF _Toc455817839 \h </w:instrText>
+              <w:instrText xml:space="preserve"> PAGEREF _Toc456044336 \h </w:instrText>
             </w:r>
             <w:r>
               <w:rPr>
@@ -1429,7 +1429,7 @@
               <w:lang w:eastAsia="ru-RU"/>
             </w:rPr>
           </w:pPr>
-          <w:hyperlink w:anchor="_Toc455817840" w:history="1">
+          <w:hyperlink w:anchor="_Toc456044337" w:history="1">
             <w:r>
               <w:rPr>
                 <w:rStyle w:val="a4"/>
@@ -1472,7 +1472,7 @@
                 <w:noProof/>
                 <w:webHidden/>
               </w:rPr>
-              <w:instrText xml:space="preserve"> PAGEREF _Toc455817840 \h </w:instrText>
+              <w:instrText xml:space="preserve"> PAGEREF _Toc456044337 \h </w:instrText>
             </w:r>
             <w:r>
               <w:rPr>
@@ -1516,7 +1516,7 @@
               <w:lang w:eastAsia="ru-RU"/>
             </w:rPr>
           </w:pPr>
-          <w:hyperlink w:anchor="_Toc455817841" w:history="1">
+          <w:hyperlink w:anchor="_Toc456044338" w:history="1">
             <w:r>
               <w:rPr>
                 <w:rStyle w:val="a4"/>
@@ -1559,7 +1559,7 @@
                 <w:noProof/>
                 <w:webHidden/>
               </w:rPr>
-              <w:instrText xml:space="preserve"> PAGEREF _Toc455817841 \h </w:instrText>
+              <w:instrText xml:space="preserve"> PAGEREF _Toc456044338 \h </w:instrText>
             </w:r>
             <w:r>
               <w:rPr>
@@ -1603,7 +1603,7 @@
               <w:lang w:eastAsia="ru-RU"/>
             </w:rPr>
           </w:pPr>
-          <w:hyperlink w:anchor="_Toc455817842" w:history="1">
+          <w:hyperlink w:anchor="_Toc456044339" w:history="1">
             <w:r>
               <w:rPr>
                 <w:rStyle w:val="a4"/>
@@ -1646,7 +1646,7 @@
                 <w:noProof/>
                 <w:webHidden/>
               </w:rPr>
-              <w:instrText xml:space="preserve"> PAGEREF _Toc455817842 \h </w:instrText>
+              <w:instrText xml:space="preserve"> PAGEREF _Toc456044339 \h </w:instrText>
             </w:r>
             <w:r>
               <w:rPr>
@@ -1691,7 +1691,7 @@
               <w:lang w:eastAsia="ru-RU"/>
             </w:rPr>
           </w:pPr>
-          <w:hyperlink w:anchor="_Toc455817843" w:history="1">
+          <w:hyperlink w:anchor="_Toc456044340" w:history="1">
             <w:r>
               <w:rPr>
                 <w:rStyle w:val="a4"/>
@@ -1734,7 +1734,7 @@
                 <w:noProof/>
                 <w:webHidden/>
               </w:rPr>
-              <w:instrText xml:space="preserve"> PAGEREF _Toc455817843 \h </w:instrText>
+              <w:instrText xml:space="preserve"> PAGEREF _Toc456044340 \h </w:instrText>
             </w:r>
             <w:r>
               <w:rPr>
@@ -1778,7 +1778,7 @@
               <w:lang w:eastAsia="ru-RU"/>
             </w:rPr>
           </w:pPr>
-          <w:hyperlink w:anchor="_Toc455817844" w:history="1">
+          <w:hyperlink w:anchor="_Toc456044341" w:history="1">
             <w:r>
               <w:rPr>
                 <w:rStyle w:val="a4"/>
@@ -1802,6 +1802,8 @@
               </w:rPr>
               <w:t>Сцена</w:t>
             </w:r>
+            <w:bookmarkStart w:id="0" w:name="_GoBack"/>
+            <w:bookmarkEnd w:id="0"/>
             <w:r>
               <w:rPr>
                 <w:noProof/>
@@ -1821,7 +1823,7 @@
                 <w:noProof/>
                 <w:webHidden/>
               </w:rPr>
-              <w:instrText xml:space="preserve"> PAGEREF _Toc455817844 \h </w:instrText>
+              <w:instrText xml:space="preserve"> PAGEREF _Toc456044341 \h </w:instrText>
             </w:r>
             <w:r>
               <w:rPr>
@@ -1865,7 +1867,7 @@
               <w:lang w:eastAsia="ru-RU"/>
             </w:rPr>
           </w:pPr>
-          <w:hyperlink w:anchor="_Toc455817845" w:history="1">
+          <w:hyperlink w:anchor="_Toc456044342" w:history="1">
             <w:r>
               <w:rPr>
                 <w:rStyle w:val="a4"/>
@@ -1908,7 +1910,7 @@
                 <w:noProof/>
                 <w:webHidden/>
               </w:rPr>
-              <w:instrText xml:space="preserve"> PAGEREF _Toc455817845 \h </w:instrText>
+              <w:instrText xml:space="preserve"> PAGEREF _Toc456044342 \h </w:instrText>
             </w:r>
             <w:r>
               <w:rPr>
@@ -1953,7 +1955,7 @@
               <w:lang w:eastAsia="ru-RU"/>
             </w:rPr>
           </w:pPr>
-          <w:hyperlink w:anchor="_Toc455817846" w:history="1">
+          <w:hyperlink w:anchor="_Toc456044343" w:history="1">
             <w:r>
               <w:rPr>
                 <w:rStyle w:val="a4"/>
@@ -1996,7 +1998,7 @@
                 <w:noProof/>
                 <w:webHidden/>
               </w:rPr>
-              <w:instrText xml:space="preserve"> PAGEREF _Toc455817846 \h </w:instrText>
+              <w:instrText xml:space="preserve"> PAGEREF _Toc456044343 \h </w:instrText>
             </w:r>
             <w:r>
               <w:rPr>
@@ -2040,7 +2042,7 @@
               <w:lang w:eastAsia="ru-RU"/>
             </w:rPr>
           </w:pPr>
-          <w:hyperlink w:anchor="_Toc455817847" w:history="1">
+          <w:hyperlink w:anchor="_Toc456044344" w:history="1">
             <w:r>
               <w:rPr>
                 <w:rStyle w:val="a4"/>
@@ -2083,7 +2085,7 @@
                 <w:noProof/>
                 <w:webHidden/>
               </w:rPr>
-              <w:instrText xml:space="preserve"> PAGEREF _Toc455817847 \h </w:instrText>
+              <w:instrText xml:space="preserve"> PAGEREF _Toc456044344 \h </w:instrText>
             </w:r>
             <w:r>
               <w:rPr>
@@ -2127,7 +2129,7 @@
               <w:lang w:eastAsia="ru-RU"/>
             </w:rPr>
           </w:pPr>
-          <w:hyperlink w:anchor="_Toc455817848" w:history="1">
+          <w:hyperlink w:anchor="_Toc456044345" w:history="1">
             <w:r>
               <w:rPr>
                 <w:rStyle w:val="a4"/>
@@ -2170,7 +2172,7 @@
                 <w:noProof/>
                 <w:webHidden/>
               </w:rPr>
-              <w:instrText xml:space="preserve"> PAGEREF _Toc455817848 \h </w:instrText>
+              <w:instrText xml:space="preserve"> PAGEREF _Toc456044345 \h </w:instrText>
             </w:r>
             <w:r>
               <w:rPr>
@@ -2215,7 +2217,7 @@
               <w:lang w:eastAsia="ru-RU"/>
             </w:rPr>
           </w:pPr>
-          <w:hyperlink w:anchor="_Toc455817849" w:history="1">
+          <w:hyperlink w:anchor="_Toc456044346" w:history="1">
             <w:r>
               <w:rPr>
                 <w:rStyle w:val="a4"/>
@@ -2237,7 +2239,7 @@
                 <w:rStyle w:val="a4"/>
                 <w:noProof/>
               </w:rPr>
-              <w:t>Финальная битва</w:t>
+              <w:t>Уровень на танке</w:t>
             </w:r>
             <w:r>
               <w:rPr>
@@ -2258,7 +2260,7 @@
                 <w:noProof/>
                 <w:webHidden/>
               </w:rPr>
-              <w:instrText xml:space="preserve"> PAGEREF _Toc455817849 \h </w:instrText>
+              <w:instrText xml:space="preserve"> PAGEREF _Toc456044346 \h </w:instrText>
             </w:r>
             <w:r>
               <w:rPr>
@@ -2302,7 +2304,7 @@
               <w:lang w:eastAsia="ru-RU"/>
             </w:rPr>
           </w:pPr>
-          <w:hyperlink w:anchor="_Toc455817850" w:history="1">
+          <w:hyperlink w:anchor="_Toc456044347" w:history="1">
             <w:r>
               <w:rPr>
                 <w:rStyle w:val="a4"/>
@@ -2345,7 +2347,7 @@
                 <w:noProof/>
                 <w:webHidden/>
               </w:rPr>
-              <w:instrText xml:space="preserve"> PAGEREF _Toc455817850 \h </w:instrText>
+              <w:instrText xml:space="preserve"> PAGEREF _Toc456044347 \h </w:instrText>
             </w:r>
             <w:r>
               <w:rPr>
@@ -2389,7 +2391,7 @@
               <w:lang w:eastAsia="ru-RU"/>
             </w:rPr>
           </w:pPr>
-          <w:hyperlink w:anchor="_Toc455817851" w:history="1">
+          <w:hyperlink w:anchor="_Toc456044348" w:history="1">
             <w:r>
               <w:rPr>
                 <w:rStyle w:val="a4"/>
@@ -2411,7 +2413,7 @@
                 <w:rStyle w:val="a4"/>
                 <w:noProof/>
               </w:rPr>
-              <w:t>Кат-сцена</w:t>
+              <w:t>Геймплей</w:t>
             </w:r>
             <w:r>
               <w:rPr>
@@ -2432,94 +2434,7 @@
                 <w:noProof/>
                 <w:webHidden/>
               </w:rPr>
-              <w:instrText xml:space="preserve"> PAGEREF _Toc455817851 \h </w:instrText>
-            </w:r>
-            <w:r>
-              <w:rPr>
-                <w:noProof/>
-                <w:webHidden/>
-              </w:rPr>
-            </w:r>
-            <w:r>
-              <w:rPr>
-                <w:noProof/>
-                <w:webHidden/>
-              </w:rPr>
-              <w:fldChar w:fldCharType="separate"/>
-            </w:r>
-            <w:r>
-              <w:rPr>
-                <w:noProof/>
-                <w:webHidden/>
-              </w:rPr>
-              <w:t>9</w:t>
-            </w:r>
-            <w:r>
-              <w:rPr>
-                <w:noProof/>
-                <w:webHidden/>
-              </w:rPr>
-              <w:fldChar w:fldCharType="end"/>
-            </w:r>
-          </w:hyperlink>
-        </w:p>
-        <w:p>
-          <w:pPr>
-            <w:pStyle w:val="21"/>
-            <w:tabs>
-              <w:tab w:val="left" w:pos="1540"/>
-            </w:tabs>
-            <w:rPr>
-              <w:rFonts w:asciiTheme="minorHAnsi" w:eastAsiaTheme="minorEastAsia" w:hAnsiTheme="minorHAnsi"/>
-              <w:noProof/>
-              <w:sz w:val="22"/>
-              <w:lang w:eastAsia="ru-RU"/>
-            </w:rPr>
-          </w:pPr>
-          <w:hyperlink w:anchor="_Toc455817852" w:history="1">
-            <w:r>
-              <w:rPr>
-                <w:rStyle w:val="a4"/>
-                <w:noProof/>
-              </w:rPr>
-              <w:t>9.3</w:t>
-            </w:r>
-            <w:r>
-              <w:rPr>
-                <w:rFonts w:asciiTheme="minorHAnsi" w:eastAsiaTheme="minorEastAsia" w:hAnsiTheme="minorHAnsi"/>
-                <w:noProof/>
-                <w:sz w:val="22"/>
-                <w:lang w:eastAsia="ru-RU"/>
-              </w:rPr>
-              <w:tab/>
-            </w:r>
-            <w:r>
-              <w:rPr>
-                <w:rStyle w:val="a4"/>
-                <w:noProof/>
-              </w:rPr>
-              <w:t>Геймплей</w:t>
-            </w:r>
-            <w:r>
-              <w:rPr>
-                <w:noProof/>
-                <w:webHidden/>
-              </w:rPr>
-              <w:tab/>
-            </w:r>
-            <w:r>
-              <w:rPr>
-                <w:noProof/>
-                <w:webHidden/>
-              </w:rPr>
-              <w:fldChar w:fldCharType="begin"/>
-            </w:r>
-            <w:r>
-              <w:rPr>
-                <w:noProof/>
-                <w:webHidden/>
-              </w:rPr>
-              <w:instrText xml:space="preserve"> PAGEREF _Toc455817852 \h </w:instrText>
+              <w:instrText xml:space="preserve"> PAGEREF _Toc456044348 \h </w:instrText>
             </w:r>
             <w:r>
               <w:rPr>
@@ -2564,7 +2479,7 @@
               <w:lang w:eastAsia="ru-RU"/>
             </w:rPr>
           </w:pPr>
-          <w:hyperlink w:anchor="_Toc455817853" w:history="1">
+          <w:hyperlink w:anchor="_Toc456044349" w:history="1">
             <w:r>
               <w:rPr>
                 <w:rStyle w:val="a4"/>
@@ -2586,7 +2501,7 @@
                 <w:rStyle w:val="a4"/>
                 <w:noProof/>
               </w:rPr>
-              <w:t>Эпилог</w:t>
+              <w:t>Финальная битва</w:t>
             </w:r>
             <w:r>
               <w:rPr>
@@ -2607,7 +2522,7 @@
                 <w:noProof/>
                 <w:webHidden/>
               </w:rPr>
-              <w:instrText xml:space="preserve"> PAGEREF _Toc455817853 \h </w:instrText>
+              <w:instrText xml:space="preserve"> PAGEREF _Toc456044349 \h </w:instrText>
             </w:r>
             <w:r>
               <w:rPr>
@@ -2651,7 +2566,7 @@
               <w:lang w:eastAsia="ru-RU"/>
             </w:rPr>
           </w:pPr>
-          <w:hyperlink w:anchor="_Toc455817854" w:history="1">
+          <w:hyperlink w:anchor="_Toc456044350" w:history="1">
             <w:r>
               <w:rPr>
                 <w:rStyle w:val="a4"/>
@@ -2694,7 +2609,7 @@
                 <w:noProof/>
                 <w:webHidden/>
               </w:rPr>
-              <w:instrText xml:space="preserve"> PAGEREF _Toc455817854 \h </w:instrText>
+              <w:instrText xml:space="preserve"> PAGEREF _Toc456044350 \h </w:instrText>
             </w:r>
             <w:r>
               <w:rPr>
@@ -2738,7 +2653,7 @@
               <w:lang w:eastAsia="ru-RU"/>
             </w:rPr>
           </w:pPr>
-          <w:hyperlink w:anchor="_Toc455817855" w:history="1">
+          <w:hyperlink w:anchor="_Toc456044351" w:history="1">
             <w:r>
               <w:rPr>
                 <w:rStyle w:val="a4"/>
@@ -2781,7 +2696,7 @@
                 <w:noProof/>
                 <w:webHidden/>
               </w:rPr>
-              <w:instrText xml:space="preserve"> PAGEREF _Toc455817855 \h </w:instrText>
+              <w:instrText xml:space="preserve"> PAGEREF _Toc456044351 \h </w:instrText>
             </w:r>
             <w:r>
               <w:rPr>
@@ -2802,6 +2717,355 @@
                 <w:webHidden/>
               </w:rPr>
               <w:t>9</w:t>
+            </w:r>
+            <w:r>
+              <w:rPr>
+                <w:noProof/>
+                <w:webHidden/>
+              </w:rPr>
+              <w:fldChar w:fldCharType="end"/>
+            </w:r>
+          </w:hyperlink>
+        </w:p>
+        <w:p>
+          <w:pPr>
+            <w:pStyle w:val="21"/>
+            <w:tabs>
+              <w:tab w:val="left" w:pos="1760"/>
+            </w:tabs>
+            <w:rPr>
+              <w:rFonts w:asciiTheme="minorHAnsi" w:eastAsiaTheme="minorEastAsia" w:hAnsiTheme="minorHAnsi"/>
+              <w:noProof/>
+              <w:sz w:val="22"/>
+              <w:lang w:eastAsia="ru-RU"/>
+            </w:rPr>
+          </w:pPr>
+          <w:hyperlink w:anchor="_Toc456044352" w:history="1">
+            <w:r>
+              <w:rPr>
+                <w:rStyle w:val="a4"/>
+                <w:noProof/>
+              </w:rPr>
+              <w:t>10.3</w:t>
+            </w:r>
+            <w:r>
+              <w:rPr>
+                <w:rFonts w:asciiTheme="minorHAnsi" w:eastAsiaTheme="minorEastAsia" w:hAnsiTheme="minorHAnsi"/>
+                <w:noProof/>
+                <w:sz w:val="22"/>
+                <w:lang w:eastAsia="ru-RU"/>
+              </w:rPr>
+              <w:tab/>
+            </w:r>
+            <w:r>
+              <w:rPr>
+                <w:rStyle w:val="a4"/>
+                <w:noProof/>
+              </w:rPr>
+              <w:t>Геймплей</w:t>
+            </w:r>
+            <w:r>
+              <w:rPr>
+                <w:noProof/>
+                <w:webHidden/>
+              </w:rPr>
+              <w:tab/>
+            </w:r>
+            <w:r>
+              <w:rPr>
+                <w:noProof/>
+                <w:webHidden/>
+              </w:rPr>
+              <w:fldChar w:fldCharType="begin"/>
+            </w:r>
+            <w:r>
+              <w:rPr>
+                <w:noProof/>
+                <w:webHidden/>
+              </w:rPr>
+              <w:instrText xml:space="preserve"> PAGEREF _Toc456044352 \h </w:instrText>
+            </w:r>
+            <w:r>
+              <w:rPr>
+                <w:noProof/>
+                <w:webHidden/>
+              </w:rPr>
+            </w:r>
+            <w:r>
+              <w:rPr>
+                <w:noProof/>
+                <w:webHidden/>
+              </w:rPr>
+              <w:fldChar w:fldCharType="separate"/>
+            </w:r>
+            <w:r>
+              <w:rPr>
+                <w:noProof/>
+                <w:webHidden/>
+              </w:rPr>
+              <w:t>9</w:t>
+            </w:r>
+            <w:r>
+              <w:rPr>
+                <w:noProof/>
+                <w:webHidden/>
+              </w:rPr>
+              <w:fldChar w:fldCharType="end"/>
+            </w:r>
+          </w:hyperlink>
+        </w:p>
+        <w:p>
+          <w:pPr>
+            <w:pStyle w:val="12"/>
+            <w:tabs>
+              <w:tab w:val="left" w:pos="1320"/>
+              <w:tab w:val="right" w:leader="dot" w:pos="9345"/>
+            </w:tabs>
+            <w:rPr>
+              <w:rFonts w:asciiTheme="minorHAnsi" w:eastAsiaTheme="minorEastAsia" w:hAnsiTheme="minorHAnsi"/>
+              <w:noProof/>
+              <w:sz w:val="22"/>
+              <w:lang w:eastAsia="ru-RU"/>
+            </w:rPr>
+          </w:pPr>
+          <w:hyperlink w:anchor="_Toc456044353" w:history="1">
+            <w:r>
+              <w:rPr>
+                <w:rStyle w:val="a4"/>
+                <w:noProof/>
+              </w:rPr>
+              <w:t>11</w:t>
+            </w:r>
+            <w:r>
+              <w:rPr>
+                <w:rFonts w:asciiTheme="minorHAnsi" w:eastAsiaTheme="minorEastAsia" w:hAnsiTheme="minorHAnsi"/>
+                <w:noProof/>
+                <w:sz w:val="22"/>
+                <w:lang w:eastAsia="ru-RU"/>
+              </w:rPr>
+              <w:tab/>
+            </w:r>
+            <w:r>
+              <w:rPr>
+                <w:rStyle w:val="a4"/>
+                <w:noProof/>
+              </w:rPr>
+              <w:t>Эпилог</w:t>
+            </w:r>
+            <w:r>
+              <w:rPr>
+                <w:noProof/>
+                <w:webHidden/>
+              </w:rPr>
+              <w:tab/>
+            </w:r>
+            <w:r>
+              <w:rPr>
+                <w:noProof/>
+                <w:webHidden/>
+              </w:rPr>
+              <w:fldChar w:fldCharType="begin"/>
+            </w:r>
+            <w:r>
+              <w:rPr>
+                <w:noProof/>
+                <w:webHidden/>
+              </w:rPr>
+              <w:instrText xml:space="preserve"> PAGEREF _Toc456044353 \h </w:instrText>
+            </w:r>
+            <w:r>
+              <w:rPr>
+                <w:noProof/>
+                <w:webHidden/>
+              </w:rPr>
+            </w:r>
+            <w:r>
+              <w:rPr>
+                <w:noProof/>
+                <w:webHidden/>
+              </w:rPr>
+              <w:fldChar w:fldCharType="separate"/>
+            </w:r>
+            <w:r>
+              <w:rPr>
+                <w:noProof/>
+                <w:webHidden/>
+              </w:rPr>
+              <w:t>10</w:t>
+            </w:r>
+            <w:r>
+              <w:rPr>
+                <w:noProof/>
+                <w:webHidden/>
+              </w:rPr>
+              <w:fldChar w:fldCharType="end"/>
+            </w:r>
+          </w:hyperlink>
+        </w:p>
+        <w:p>
+          <w:pPr>
+            <w:pStyle w:val="21"/>
+            <w:tabs>
+              <w:tab w:val="left" w:pos="1760"/>
+            </w:tabs>
+            <w:rPr>
+              <w:rFonts w:asciiTheme="minorHAnsi" w:eastAsiaTheme="minorEastAsia" w:hAnsiTheme="minorHAnsi"/>
+              <w:noProof/>
+              <w:sz w:val="22"/>
+              <w:lang w:eastAsia="ru-RU"/>
+            </w:rPr>
+          </w:pPr>
+          <w:hyperlink w:anchor="_Toc456044354" w:history="1">
+            <w:r>
+              <w:rPr>
+                <w:rStyle w:val="a4"/>
+                <w:noProof/>
+              </w:rPr>
+              <w:t>11.1</w:t>
+            </w:r>
+            <w:r>
+              <w:rPr>
+                <w:rFonts w:asciiTheme="minorHAnsi" w:eastAsiaTheme="minorEastAsia" w:hAnsiTheme="minorHAnsi"/>
+                <w:noProof/>
+                <w:sz w:val="22"/>
+                <w:lang w:eastAsia="ru-RU"/>
+              </w:rPr>
+              <w:tab/>
+            </w:r>
+            <w:r>
+              <w:rPr>
+                <w:rStyle w:val="a4"/>
+                <w:noProof/>
+              </w:rPr>
+              <w:t>Сцена</w:t>
+            </w:r>
+            <w:r>
+              <w:rPr>
+                <w:noProof/>
+                <w:webHidden/>
+              </w:rPr>
+              <w:tab/>
+            </w:r>
+            <w:r>
+              <w:rPr>
+                <w:noProof/>
+                <w:webHidden/>
+              </w:rPr>
+              <w:fldChar w:fldCharType="begin"/>
+            </w:r>
+            <w:r>
+              <w:rPr>
+                <w:noProof/>
+                <w:webHidden/>
+              </w:rPr>
+              <w:instrText xml:space="preserve"> PAGEREF _Toc456044354 \h </w:instrText>
+            </w:r>
+            <w:r>
+              <w:rPr>
+                <w:noProof/>
+                <w:webHidden/>
+              </w:rPr>
+            </w:r>
+            <w:r>
+              <w:rPr>
+                <w:noProof/>
+                <w:webHidden/>
+              </w:rPr>
+              <w:fldChar w:fldCharType="separate"/>
+            </w:r>
+            <w:r>
+              <w:rPr>
+                <w:noProof/>
+                <w:webHidden/>
+              </w:rPr>
+              <w:t>10</w:t>
+            </w:r>
+            <w:r>
+              <w:rPr>
+                <w:noProof/>
+                <w:webHidden/>
+              </w:rPr>
+              <w:fldChar w:fldCharType="end"/>
+            </w:r>
+          </w:hyperlink>
+        </w:p>
+        <w:p>
+          <w:pPr>
+            <w:pStyle w:val="21"/>
+            <w:tabs>
+              <w:tab w:val="left" w:pos="1760"/>
+            </w:tabs>
+            <w:rPr>
+              <w:rFonts w:asciiTheme="minorHAnsi" w:eastAsiaTheme="minorEastAsia" w:hAnsiTheme="minorHAnsi"/>
+              <w:noProof/>
+              <w:sz w:val="22"/>
+              <w:lang w:eastAsia="ru-RU"/>
+            </w:rPr>
+          </w:pPr>
+          <w:hyperlink w:anchor="_Toc456044355" w:history="1">
+            <w:r>
+              <w:rPr>
+                <w:rStyle w:val="a4"/>
+                <w:noProof/>
+              </w:rPr>
+              <w:t>11.2</w:t>
+            </w:r>
+            <w:r>
+              <w:rPr>
+                <w:rFonts w:asciiTheme="minorHAnsi" w:eastAsiaTheme="minorEastAsia" w:hAnsiTheme="minorHAnsi"/>
+                <w:noProof/>
+                <w:sz w:val="22"/>
+                <w:lang w:eastAsia="ru-RU"/>
+              </w:rPr>
+              <w:tab/>
+            </w:r>
+            <w:r>
+              <w:rPr>
+                <w:rStyle w:val="a4"/>
+                <w:noProof/>
+              </w:rPr>
+              <w:t>Кат-сцена</w:t>
+            </w:r>
+            <w:r>
+              <w:rPr>
+                <w:noProof/>
+                <w:webHidden/>
+              </w:rPr>
+              <w:tab/>
+            </w:r>
+            <w:r>
+              <w:rPr>
+                <w:noProof/>
+                <w:webHidden/>
+              </w:rPr>
+              <w:fldChar w:fldCharType="begin"/>
+            </w:r>
+            <w:r>
+              <w:rPr>
+                <w:noProof/>
+                <w:webHidden/>
+              </w:rPr>
+              <w:instrText xml:space="preserve"> PAGEREF _Toc456044355 \h </w:instrText>
+            </w:r>
+            <w:r>
+              <w:rPr>
+                <w:noProof/>
+                <w:webHidden/>
+              </w:rPr>
+            </w:r>
+            <w:r>
+              <w:rPr>
+                <w:noProof/>
+                <w:webHidden/>
+              </w:rPr>
+              <w:fldChar w:fldCharType="separate"/>
+            </w:r>
+            <w:r>
+              <w:rPr>
+                <w:noProof/>
+                <w:webHidden/>
+              </w:rPr>
+              <w:t>10</w:t>
             </w:r>
             <w:r>
               <w:rPr>
@@ -2844,12 +3108,12 @@
       <w:pPr>
         <w:pStyle w:val="10"/>
       </w:pPr>
-      <w:bookmarkStart w:id="0" w:name="_Toc455817826"/>
+      <w:bookmarkStart w:id="1" w:name="_Toc456044323"/>
       <w:r>
         <w:lastRenderedPageBreak/>
         <w:t>Вводная заставка</w:t>
       </w:r>
-      <w:bookmarkEnd w:id="0"/>
+      <w:bookmarkEnd w:id="1"/>
     </w:p>
     <w:p>
       <w:r>
@@ -2869,8 +3133,44 @@
         <w:rPr>
           <w:i/>
         </w:rPr>
-        <w:t>В нашей вселенной несчетное количество миров. Есть миры, где печеньки скачут на дельфинах по шоколадным облакам, где розовые слоны ходят на крысиных ногах. Эта история о КРУГЛОМ МИРе</w:t>
-      </w:r>
+        <w:t xml:space="preserve">В нашей вселенной несчетное количество миров. Есть миры, где </w:t>
+      </w:r>
+      <w:proofErr w:type="spellStart"/>
+      <w:r>
+        <w:rPr>
+          <w:i/>
+        </w:rPr>
+        <w:t>печеньки</w:t>
+      </w:r>
+      <w:proofErr w:type="spellEnd"/>
+      <w:r>
+        <w:rPr>
+          <w:i/>
+        </w:rPr>
+        <w:t xml:space="preserve"> скачут на дельфинах по шоколадным облакам, где розовые слоны ходят на крысиных ногах. Эта история о </w:t>
+      </w:r>
+      <w:proofErr w:type="gramStart"/>
+      <w:r>
+        <w:rPr>
+          <w:i/>
+        </w:rPr>
+        <w:t>КРУГЛОМ</w:t>
+      </w:r>
+      <w:proofErr w:type="gramEnd"/>
+      <w:r>
+        <w:rPr>
+          <w:i/>
+        </w:rPr>
+        <w:t xml:space="preserve"> </w:t>
+      </w:r>
+      <w:proofErr w:type="spellStart"/>
+      <w:r>
+        <w:rPr>
+          <w:i/>
+        </w:rPr>
+        <w:t>МИРе</w:t>
+      </w:r>
+      <w:proofErr w:type="spellEnd"/>
       <w:r>
         <w:rPr>
           <w:i/>
@@ -2886,7 +3186,21 @@
         <w:rPr>
           <w:i/>
         </w:rPr>
-        <w:t xml:space="preserve"> – мире, который населен веселыми беззаботными</w:t>
+        <w:t xml:space="preserve"> – </w:t>
+      </w:r>
+      <w:proofErr w:type="gramStart"/>
+      <w:r>
+        <w:rPr>
+          <w:i/>
+        </w:rPr>
+        <w:t>мире</w:t>
+      </w:r>
+      <w:proofErr w:type="gramEnd"/>
+      <w:r>
+        <w:rPr>
+          <w:i/>
+        </w:rPr>
+        <w:t>, который населен веселыми беззаботными</w:t>
       </w:r>
       <w:r>
         <w:rPr>
@@ -2918,8 +3232,6 @@
         </w:rPr>
         <w:t>ругляшами</w:t>
       </w:r>
-      <w:bookmarkStart w:id="1" w:name="_GoBack"/>
-      <w:bookmarkEnd w:id="1"/>
       <w:r>
         <w:t>.</w:t>
       </w:r>
@@ -2934,7 +3246,7 @@
       <w:pPr>
         <w:pStyle w:val="10"/>
       </w:pPr>
-      <w:bookmarkStart w:id="2" w:name="_Toc455817827"/>
+      <w:bookmarkStart w:id="2" w:name="_Toc456044324"/>
       <w:r>
         <w:t>Чемпионат по бегу</w:t>
       </w:r>
@@ -2947,7 +3259,7 @@
       <w:pPr>
         <w:pStyle w:val="2"/>
       </w:pPr>
-      <w:bookmarkStart w:id="3" w:name="_Toc455817828"/>
+      <w:bookmarkStart w:id="3" w:name="_Toc456044325"/>
       <w:r>
         <w:t>Кат-сцена</w:t>
       </w:r>
@@ -3010,7 +3322,21 @@
         <w:rPr>
           <w:i/>
         </w:rPr>
-        <w:t xml:space="preserve"> продолжается. Наш последний участиник – ч</w:t>
+        <w:t xml:space="preserve"> продолжается. Наш последний </w:t>
+      </w:r>
+      <w:proofErr w:type="spellStart"/>
+      <w:r>
+        <w:rPr>
+          <w:i/>
+        </w:rPr>
+        <w:t>участиник</w:t>
+      </w:r>
+      <w:proofErr w:type="spellEnd"/>
+      <w:r>
+        <w:rPr>
+          <w:i/>
+        </w:rPr>
+        <w:t xml:space="preserve"> – ч</w:t>
       </w:r>
       <w:r>
         <w:rPr>
@@ -3032,7 +3358,23 @@
         </w:rPr>
       </w:pPr>
       <w:r>
-        <w:t xml:space="preserve">Камера отъезжает чуть вбок на Колобка, который машет рукой. </w:t>
+        <w:t xml:space="preserve">Камера отъезжает чуть вбок </w:t>
+      </w:r>
+      <w:proofErr w:type="gramStart"/>
+      <w:r>
+        <w:t>на</w:t>
+      </w:r>
+      <w:proofErr w:type="gramEnd"/>
+      <w:r>
+        <w:t xml:space="preserve"> </w:t>
+      </w:r>
+      <w:proofErr w:type="gramStart"/>
+      <w:r>
+        <w:t>Колобка</w:t>
+      </w:r>
+      <w:proofErr w:type="gramEnd"/>
+      <w:r>
+        <w:t xml:space="preserve">, который машет рукой. </w:t>
       </w:r>
       <w:r>
         <w:t xml:space="preserve">Камера </w:t>
@@ -3063,7 +3405,15 @@
         <w:t>телепортируется</w:t>
       </w:r>
       <w:r>
-        <w:t xml:space="preserve"> на колобка. </w:t>
+        <w:t xml:space="preserve"> </w:t>
+      </w:r>
+      <w:proofErr w:type="gramStart"/>
+      <w:r>
+        <w:t>на</w:t>
+      </w:r>
+      <w:proofErr w:type="gramEnd"/>
+      <w:r>
+        <w:t xml:space="preserve"> колобка. </w:t>
       </w:r>
       <w:r>
         <w:rPr>
@@ -3085,7 +3435,7 @@
       <w:pPr>
         <w:pStyle w:val="2"/>
       </w:pPr>
-      <w:bookmarkStart w:id="4" w:name="_Toc455817829"/>
+      <w:bookmarkStart w:id="4" w:name="_Toc456044326"/>
       <w:r>
         <w:t>Сцена</w:t>
       </w:r>
@@ -3117,10 +3467,9 @@
           <w:noProof/>
           <w:lang w:eastAsia="ru-RU"/>
         </w:rPr>
-        <w:lastRenderedPageBreak/>
         <w:drawing>
           <wp:inline distT="0" distB="0" distL="0" distR="0" wp14:anchorId="40B39C3C" wp14:editId="457D861C">
-            <wp:extent cx="3434964" cy="2576223"/>
+            <wp:extent cx="2369489" cy="1777117"/>
             <wp:effectExtent l="0" t="0" r="0" b="0"/>
             <wp:docPr id="1" name="Рисунок 1"/>
             <wp:cNvGraphicFramePr>
@@ -3142,7 +3491,7 @@
                   <pic:spPr>
                     <a:xfrm>
                       <a:off x="0" y="0"/>
-                      <a:ext cx="3436337" cy="2577252"/>
+                      <a:ext cx="2370437" cy="1777828"/>
                     </a:xfrm>
                     <a:prstGeom prst="rect">
                       <a:avLst/>
@@ -3165,7 +3514,24 @@
     </w:p>
     <w:p>
       <w:r>
-        <w:t>Сцена с ведущим (1) стоит до начала старта. На сцене ничего нет, возможно две колонки. Сам ведущий – типичный кругляш, плюс болтается микрофон в воздухе и уникальное лицо. Зрители (2) – кругляши-массовка с одинаковой анимацией оваций. Колобок(3) готовится бежать по трассе(4). Сзади трассы ничего нет, камера туда не разворачивается.</w:t>
+        <w:lastRenderedPageBreak/>
+        <w:t xml:space="preserve">Сцена с ведущим (1) стоит до начала старта. На сцене ничего нет, </w:t>
+      </w:r>
+      <w:proofErr w:type="gramStart"/>
+      <w:r>
+        <w:t>возможно</w:t>
+      </w:r>
+      <w:proofErr w:type="gramEnd"/>
+      <w:r>
+        <w:t xml:space="preserve"> две колонки. Сам ведущий – типичный кругляш, плюс болтается микрофон в воздухе и уникальное лицо. Зрители (2) – </w:t>
+      </w:r>
+      <w:proofErr w:type="gramStart"/>
+      <w:r>
+        <w:t>кругляши-массовка</w:t>
+      </w:r>
+      <w:proofErr w:type="gramEnd"/>
+      <w:r>
+        <w:t xml:space="preserve"> с одинаковой анимацией оваций. Колобок(3) готовится бежать по трассе(4). Сзади трассы ничего нет, камера туда не разворачивается.</w:t>
       </w:r>
       <w:r>
         <w:t xml:space="preserve"> </w:t>
@@ -3175,7 +3541,7 @@
       <w:pPr>
         <w:pStyle w:val="2"/>
       </w:pPr>
-      <w:bookmarkStart w:id="5" w:name="_Toc455817830"/>
+      <w:bookmarkStart w:id="5" w:name="_Toc456044327"/>
       <w:r>
         <w:t>Геймплей</w:t>
       </w:r>
@@ -3194,20 +3560,45 @@
       <w:r>
         <w:t xml:space="preserve"> </w:t>
       </w:r>
+      <w:proofErr w:type="spellStart"/>
       <w:r>
         <w:rPr>
           <w:lang w:val="en-US"/>
         </w:rPr>
         <w:t>Serfers</w:t>
       </w:r>
+      <w:proofErr w:type="spellEnd"/>
       <w:r>
         <w:t xml:space="preserve">. </w:t>
       </w:r>
       <w:r>
-        <w:t>Движение дискретное по трем полосам, доступны перекат и прыжок. При подбегании к первому препятсятвию, всплывает надпись, как перепрыгивать, затем, как менять полосы, затем, как перекатываться. Жизней нет, на экране ничего нет. При поражении перемещение в начало. Все опасности статичны, уровень максимально прост – это обучение.</w:t>
-      </w:r>
-    </w:p>
-    <w:p/>
+        <w:t xml:space="preserve">Движение дискретное по трем полосам, </w:t>
+      </w:r>
+      <w:proofErr w:type="gramStart"/>
+      <w:r>
+        <w:t>доступны</w:t>
+      </w:r>
+      <w:proofErr w:type="gramEnd"/>
+      <w:r>
+        <w:t xml:space="preserve"> перекат и прыжок. При </w:t>
+      </w:r>
+      <w:proofErr w:type="spellStart"/>
+      <w:r>
+        <w:t>подбегании</w:t>
+      </w:r>
+      <w:proofErr w:type="spellEnd"/>
+      <w:r>
+        <w:t xml:space="preserve"> к первому </w:t>
+      </w:r>
+      <w:proofErr w:type="spellStart"/>
+      <w:r>
+        <w:t>препятсятвию</w:t>
+      </w:r>
+      <w:proofErr w:type="spellEnd"/>
+      <w:r>
+        <w:t>, всплывает надпись, как перепрыгивать, затем, как менять полосы, затем, как перекатываться. Жизней нет, на экране ничего нет. При поражении перемещение в начало. Все опасности статичны, уровень максимально прост – это обучение.</w:t>
+      </w:r>
+    </w:p>
     <w:p>
       <w:pPr>
         <w:jc w:val="center"/>
@@ -3217,17 +3608,22 @@
       <w:pPr>
         <w:pStyle w:val="10"/>
       </w:pPr>
-      <w:bookmarkStart w:id="6" w:name="_Toc455817831"/>
-      <w:r>
-        <w:t>Нападение Квадратеров</w:t>
+      <w:bookmarkStart w:id="6" w:name="_Toc456044328"/>
+      <w:r>
+        <w:t xml:space="preserve">Нападение </w:t>
+      </w:r>
+      <w:proofErr w:type="spellStart"/>
+      <w:r>
+        <w:t>Квадратеров</w:t>
       </w:r>
       <w:bookmarkEnd w:id="6"/>
+      <w:proofErr w:type="spellEnd"/>
     </w:p>
     <w:p>
       <w:pPr>
         <w:pStyle w:val="2"/>
       </w:pPr>
-      <w:bookmarkStart w:id="7" w:name="_Toc455817832"/>
+      <w:bookmarkStart w:id="7" w:name="_Toc456044329"/>
       <w:r>
         <w:t>Сцена</w:t>
       </w:r>
@@ -3235,7 +3631,31 @@
     </w:p>
     <w:p>
       <w:r>
-        <w:t>Сцена чемпионата, как и в пред. уровне, но теперь там дверь, которая ведет в сцену следущего уровня – с сельской дорогой и деревьями, ч</w:t>
+        <w:t>Сцена чемпионата, как и в пред</w:t>
+      </w:r>
+      <w:proofErr w:type="gramStart"/>
+      <w:r>
+        <w:t>.</w:t>
+      </w:r>
+      <w:proofErr w:type="gramEnd"/>
+      <w:r>
+        <w:t xml:space="preserve"> </w:t>
+      </w:r>
+      <w:proofErr w:type="gramStart"/>
+      <w:r>
+        <w:t>у</w:t>
+      </w:r>
+      <w:proofErr w:type="gramEnd"/>
+      <w:r>
+        <w:t xml:space="preserve">ровне, но теперь там дверь, которая ведет в сцену </w:t>
+      </w:r>
+      <w:proofErr w:type="spellStart"/>
+      <w:r>
+        <w:t>следущего</w:t>
+      </w:r>
+      <w:proofErr w:type="spellEnd"/>
+      <w:r>
+        <w:t xml:space="preserve"> уровня – с сельской дорогой и деревьями, ч</w:t>
       </w:r>
       <w:r>
         <w:t>а</w:t>
@@ -3251,7 +3671,7 @@
       <w:pPr>
         <w:pStyle w:val="2"/>
       </w:pPr>
-      <w:bookmarkStart w:id="8" w:name="_Toc455817833"/>
+      <w:bookmarkStart w:id="8" w:name="_Toc456044330"/>
       <w:r>
         <w:t>Кат-сцена</w:t>
       </w:r>
@@ -3285,164 +3705,194 @@
         </w:rPr>
       </w:pPr>
       <w:r>
+        <w:t xml:space="preserve">Король: </w:t>
+      </w:r>
+      <w:r>
+        <w:rPr>
+          <w:i/>
+        </w:rPr>
+        <w:t>Поздравляю, Колобо</w:t>
+      </w:r>
+      <w:r>
+        <w:rPr>
+          <w:i/>
+        </w:rPr>
+        <w:t>к. Ты имеешь право называться с</w:t>
+      </w:r>
+      <w:r>
+        <w:rPr>
+          <w:i/>
+        </w:rPr>
+        <w:t>амым быстры</w:t>
+      </w:r>
+      <w:r>
+        <w:rPr>
+          <w:i/>
+        </w:rPr>
+        <w:t>м</w:t>
+      </w:r>
+      <w:r>
+        <w:rPr>
+          <w:i/>
+        </w:rPr>
+        <w:t xml:space="preserve"> Кругляшом в Круглом Мире.</w:t>
+      </w:r>
+    </w:p>
+    <w:p>
+      <w:r>
+        <w:t xml:space="preserve">Камера начинает </w:t>
+      </w:r>
+      <w:proofErr w:type="spellStart"/>
+      <w:r>
+        <w:t>трястить</w:t>
+      </w:r>
+      <w:proofErr w:type="spellEnd"/>
+      <w:r>
+        <w:t>. Включается тема Квадратного Короля.</w:t>
+      </w:r>
+    </w:p>
+    <w:p>
+      <w:pPr>
+        <w:rPr>
+          <w:i/>
+        </w:rPr>
+      </w:pPr>
+      <w:r>
+        <w:t xml:space="preserve">Король: </w:t>
+      </w:r>
+      <w:r>
+        <w:rPr>
+          <w:i/>
+        </w:rPr>
+        <w:t>Что происходит?</w:t>
+      </w:r>
+    </w:p>
+    <w:p>
+      <w:pPr>
+        <w:rPr>
+          <w:i/>
+        </w:rPr>
+      </w:pPr>
+      <w:r>
+        <w:t xml:space="preserve">Камера показывает беговую дорожку. Появляется Квадратный Король: </w:t>
+      </w:r>
+      <w:r>
+        <w:rPr>
+          <w:i/>
+        </w:rPr>
+        <w:t xml:space="preserve">Жители, круглого мира. Я, Квадратный Король, </w:t>
+      </w:r>
+      <w:r>
+        <w:rPr>
+          <w:i/>
+        </w:rPr>
+        <w:t xml:space="preserve">объявляю, что мы, </w:t>
+      </w:r>
+      <w:proofErr w:type="spellStart"/>
+      <w:r>
+        <w:rPr>
+          <w:i/>
+        </w:rPr>
+        <w:t>Квадратеры</w:t>
+      </w:r>
+      <w:proofErr w:type="spellEnd"/>
+      <w:r>
+        <w:rPr>
+          <w:i/>
+        </w:rPr>
+        <w:t xml:space="preserve"> из Квадратного Мира</w:t>
+      </w:r>
+      <w:r>
+        <w:rPr>
+          <w:i/>
+        </w:rPr>
+        <w:t>,</w:t>
+      </w:r>
+      <w:r>
+        <w:rPr>
+          <w:i/>
+        </w:rPr>
+        <w:t xml:space="preserve"> вторглись в ваш мир, чтобы поработить его. Сейчас вы будете уничтожены и порабощены, готовьтесь к концу.</w:t>
+      </w:r>
+    </w:p>
+    <w:p>
+      <w:r>
+        <w:t xml:space="preserve">Он исчезает. В разных местах появляются </w:t>
+      </w:r>
+      <w:proofErr w:type="spellStart"/>
+      <w:r>
+        <w:t>Квадратеры</w:t>
+      </w:r>
+      <w:proofErr w:type="spellEnd"/>
+      <w:r>
+        <w:t>. Вновь сцена.</w:t>
+      </w:r>
+    </w:p>
+    <w:p>
+      <w:pPr>
+        <w:rPr>
+          <w:i/>
+        </w:rPr>
+      </w:pPr>
+      <w:r>
+        <w:t xml:space="preserve">Ведущий: </w:t>
+      </w:r>
+      <w:r>
+        <w:rPr>
+          <w:i/>
+        </w:rPr>
+        <w:t>О боже, что нам делать?</w:t>
+      </w:r>
+    </w:p>
+    <w:p>
+      <w:pPr>
+        <w:rPr>
+          <w:i/>
+        </w:rPr>
+      </w:pPr>
+      <w:r>
         <w:lastRenderedPageBreak/>
+        <w:t>Король</w:t>
+      </w:r>
+      <w:r>
+        <w:t xml:space="preserve">: </w:t>
+      </w:r>
+      <w:r>
+        <w:rPr>
+          <w:i/>
+        </w:rPr>
+        <w:t>Я не знаю, наш мир всегда жил в мире, мы не готовы отбивать нападение. Нужно просить помощи у Круглого Мудреца, может он знает решение. Но надо до него добраться максимально быстро</w:t>
+      </w:r>
+    </w:p>
+    <w:p>
+      <w:pPr>
+        <w:rPr>
+          <w:i/>
+        </w:rPr>
+      </w:pPr>
+      <w:r>
+        <w:t xml:space="preserve">Колобок: </w:t>
+      </w:r>
+      <w:r>
+        <w:rPr>
+          <w:i/>
+        </w:rPr>
+        <w:t xml:space="preserve">Я могу добраться до него. Я же самый быстрый Кругляш. </w:t>
+      </w:r>
+    </w:p>
+    <w:p>
+      <w:pPr>
+        <w:rPr>
+          <w:i/>
+        </w:rPr>
+      </w:pPr>
+      <w:r>
         <w:t xml:space="preserve">Король: </w:t>
       </w:r>
       <w:r>
         <w:rPr>
           <w:i/>
         </w:rPr>
-        <w:t>Поздравляю, Колобо</w:t>
-      </w:r>
-      <w:r>
-        <w:rPr>
-          <w:i/>
-        </w:rPr>
-        <w:t>к. Ты имеешь право называться с</w:t>
-      </w:r>
-      <w:r>
-        <w:rPr>
-          <w:i/>
-        </w:rPr>
-        <w:t>амым быстры</w:t>
-      </w:r>
-      <w:r>
-        <w:rPr>
-          <w:i/>
-        </w:rPr>
-        <w:t>м</w:t>
-      </w:r>
-      <w:r>
-        <w:rPr>
-          <w:i/>
-        </w:rPr>
-        <w:t xml:space="preserve"> Кругляшом в Круглом Мире.</w:t>
-      </w:r>
-    </w:p>
-    <w:p>
-      <w:r>
-        <w:t>Камера начинает трястить. Включается тема Квадратного Короля.</w:t>
-      </w:r>
-    </w:p>
-    <w:p>
-      <w:pPr>
-        <w:rPr>
-          <w:i/>
-        </w:rPr>
-      </w:pPr>
-      <w:r>
-        <w:t xml:space="preserve">Король: </w:t>
-      </w:r>
-      <w:r>
-        <w:rPr>
-          <w:i/>
-        </w:rPr>
-        <w:t>Что происходит?</w:t>
-      </w:r>
-    </w:p>
-    <w:p>
-      <w:pPr>
-        <w:rPr>
-          <w:i/>
-        </w:rPr>
-      </w:pPr>
-      <w:r>
-        <w:t xml:space="preserve">Камера показывает беговую дорожку. Появляется Квадратный Король: </w:t>
-      </w:r>
-      <w:r>
-        <w:rPr>
-          <w:i/>
-        </w:rPr>
-        <w:t xml:space="preserve">Жители, круглого мира. Я, Квадратный Король, </w:t>
-      </w:r>
-      <w:r>
-        <w:rPr>
-          <w:i/>
-        </w:rPr>
-        <w:t>объявляю, что мы, Квадратеры из Квадратного Мира</w:t>
-      </w:r>
-      <w:r>
-        <w:rPr>
-          <w:i/>
-        </w:rPr>
-        <w:t>,</w:t>
-      </w:r>
-      <w:r>
-        <w:rPr>
-          <w:i/>
-        </w:rPr>
-        <w:t xml:space="preserve"> вторглись в ваш мир, чтобы поработить его. Сейчас вы будете уничтожены и порабощены, готовьтесь к концу.</w:t>
-      </w:r>
-    </w:p>
-    <w:p>
-      <w:r>
-        <w:t>Он исчезает. В разных местах появляются Квадратеры. Вновь сцена.</w:t>
-      </w:r>
-    </w:p>
-    <w:p>
-      <w:pPr>
-        <w:rPr>
-          <w:i/>
-        </w:rPr>
-      </w:pPr>
-      <w:r>
-        <w:t xml:space="preserve">Ведущий: </w:t>
-      </w:r>
-      <w:r>
-        <w:rPr>
-          <w:i/>
-        </w:rPr>
-        <w:t>О боже, что нам делать?</w:t>
-      </w:r>
-    </w:p>
-    <w:p>
-      <w:pPr>
-        <w:rPr>
-          <w:i/>
-        </w:rPr>
-      </w:pPr>
-      <w:r>
-        <w:t>Король</w:t>
-      </w:r>
-      <w:r>
-        <w:t xml:space="preserve">: </w:t>
-      </w:r>
-      <w:r>
-        <w:rPr>
-          <w:i/>
-        </w:rPr>
-        <w:t>Я не знаю, наш мир всегда жил в мире, мы не готовы отбивать нападение. Нужно просить помощи у Круглого Мудреца, может он знает решение. Но надо до него добраться максимально быстро</w:t>
-      </w:r>
-    </w:p>
-    <w:p>
-      <w:pPr>
-        <w:rPr>
-          <w:i/>
-        </w:rPr>
-      </w:pPr>
-      <w:r>
-        <w:t xml:space="preserve">Колобок: </w:t>
-      </w:r>
-      <w:r>
-        <w:rPr>
-          <w:i/>
-        </w:rPr>
-        <w:t xml:space="preserve">Я могу добраться до него. Я же самый быстрый Кругляш. </w:t>
-      </w:r>
-    </w:p>
-    <w:p>
-      <w:pPr>
-        <w:rPr>
-          <w:i/>
-        </w:rPr>
-      </w:pPr>
-      <w:r>
-        <w:t xml:space="preserve">Король: </w:t>
-      </w:r>
-      <w:r>
-        <w:rPr>
-          <w:i/>
-        </w:rPr>
         <w:t>Ты прав. Вперед. Мудрец живет в пещере за диско-городом. Беги к нему, Колобок. Судьба круглого мира в твоих руках.</w:t>
       </w:r>
     </w:p>
@@ -3455,7 +3905,7 @@
       <w:pPr>
         <w:pStyle w:val="10"/>
       </w:pPr>
-      <w:bookmarkStart w:id="9" w:name="_Toc455817834"/>
+      <w:bookmarkStart w:id="9" w:name="_Toc456044331"/>
       <w:r>
         <w:t>Зеленый мир 1</w:t>
       </w:r>
@@ -3465,7 +3915,7 @@
       <w:pPr>
         <w:pStyle w:val="2"/>
       </w:pPr>
-      <w:bookmarkStart w:id="10" w:name="_Toc455817835"/>
+      <w:bookmarkStart w:id="10" w:name="_Toc456044332"/>
       <w:r>
         <w:t>Сцена</w:t>
       </w:r>
@@ -3473,14 +3923,22 @@
     </w:p>
     <w:p>
       <w:r>
-        <w:t>Дорога состоит из 5 полос, текстура – сельская дорога. На площадке трава, на траве круглые «кусты» и деревья (те же кусты, но на цилиндре). Все враги – квадратеры и пропасти.</w:t>
+        <w:t xml:space="preserve">Дорога состоит из 5 полос, текстура – сельская дорога. На площадке трава, на траве круглые «кусты» и деревья (те же кусты, но на цилиндре). Все враги – </w:t>
+      </w:r>
+      <w:proofErr w:type="spellStart"/>
+      <w:r>
+        <w:t>квадратеры</w:t>
+      </w:r>
+      <w:proofErr w:type="spellEnd"/>
+      <w:r>
+        <w:t xml:space="preserve"> и пропасти.</w:t>
       </w:r>
     </w:p>
     <w:p>
       <w:pPr>
         <w:pStyle w:val="2"/>
       </w:pPr>
-      <w:bookmarkStart w:id="11" w:name="_Toc455817836"/>
+      <w:bookmarkStart w:id="11" w:name="_Toc456044333"/>
       <w:r>
         <w:t>Геймплей</w:t>
       </w:r>
@@ -3494,7 +3952,15 @@
         <w:t xml:space="preserve"> </w:t>
       </w:r>
       <w:r>
-        <w:t>Враги – квадратеры. 5 типов:</w:t>
+        <w:t xml:space="preserve">Враги – </w:t>
+      </w:r>
+      <w:proofErr w:type="spellStart"/>
+      <w:r>
+        <w:t>квадратеры</w:t>
+      </w:r>
+      <w:proofErr w:type="spellEnd"/>
+      <w:r>
+        <w:t>. 5 типов:</w:t>
       </w:r>
     </w:p>
     <w:p>
@@ -3517,8 +3983,13 @@
           <w:numId w:val="17"/>
         </w:numPr>
       </w:pPr>
-      <w:r>
-        <w:t>Мелкие – на 5 линий для прыжка</w:t>
+      <w:proofErr w:type="gramStart"/>
+      <w:r>
+        <w:t>Мелкие</w:t>
+      </w:r>
+      <w:proofErr w:type="gramEnd"/>
+      <w:r>
+        <w:t xml:space="preserve"> – на 5 линий для прыжка</w:t>
       </w:r>
     </w:p>
     <w:p>
@@ -3530,7 +4001,15 @@
         </w:numPr>
       </w:pPr>
       <w:r>
-        <w:t>С дырой для приседания, типо руки</w:t>
+        <w:t xml:space="preserve">С дырой для приседания, </w:t>
+      </w:r>
+      <w:proofErr w:type="spellStart"/>
+      <w:r>
+        <w:t>типо</w:t>
+      </w:r>
+      <w:proofErr w:type="spellEnd"/>
+      <w:r>
+        <w:t xml:space="preserve"> руки</w:t>
       </w:r>
     </w:p>
     <w:p>
@@ -3576,659 +4055,914 @@
         <w:ind w:left="709" w:firstLine="0"/>
       </w:pPr>
       <w:r>
+        <w:t>Нем</w:t>
+      </w:r>
+      <w:r>
+        <w:t xml:space="preserve">ного 1 типа, немного 2-5 типа, переход влево, </w:t>
+      </w:r>
+      <w:proofErr w:type="gramStart"/>
+      <w:r>
+        <w:t>побольше</w:t>
+      </w:r>
+      <w:proofErr w:type="gramEnd"/>
+      <w:r>
+        <w:t xml:space="preserve"> 3 и 4 типа, переход вверх – много 1 и 5 типа.</w:t>
+      </w:r>
+    </w:p>
+    <w:p>
+      <w:pPr>
+        <w:pStyle w:val="10"/>
+      </w:pPr>
+      <w:bookmarkStart w:id="12" w:name="_Toc456044334"/>
+      <w:r>
+        <w:t>Зеленый мир 2</w:t>
+      </w:r>
+      <w:bookmarkEnd w:id="12"/>
+    </w:p>
+    <w:p>
+      <w:pPr>
+        <w:pStyle w:val="2"/>
+      </w:pPr>
+      <w:bookmarkStart w:id="13" w:name="_Toc456044335"/>
+      <w:r>
+        <w:t>Сцена</w:t>
+      </w:r>
+      <w:bookmarkEnd w:id="13"/>
+    </w:p>
+    <w:p>
+      <w:r>
+        <w:t>Аналог предыдущего уровня, но деревьев больше.</w:t>
+      </w:r>
+    </w:p>
+    <w:p>
+      <w:pPr>
+        <w:pStyle w:val="2"/>
+      </w:pPr>
+      <w:bookmarkStart w:id="14" w:name="_Toc456044336"/>
+      <w:r>
         <w:lastRenderedPageBreak/>
-        <w:t>Нем</w:t>
-      </w:r>
-      <w:r>
-        <w:t>ного 1 типа, немного 2-5 типа, переход влево, побольше 3 и 4 типа, переход вверх – много 1 и 5 типа.</w:t>
-      </w:r>
+        <w:t>Геймплей</w:t>
+      </w:r>
+      <w:bookmarkEnd w:id="14"/>
+    </w:p>
+    <w:p>
+      <w:r>
+        <w:t>3 полосы, камера висит впереди и задом – по центру</w:t>
+      </w:r>
+      <w:r>
+        <w:t>. Новое препятствие</w:t>
+      </w:r>
+      <w:r>
+        <w:t xml:space="preserve"> </w:t>
+      </w:r>
+      <w:r>
+        <w:t xml:space="preserve">– пропасть, далее – камера переходит вновь </w:t>
+      </w:r>
+      <w:proofErr w:type="gramStart"/>
+      <w:r>
+        <w:t>набок</w:t>
+      </w:r>
+      <w:proofErr w:type="gramEnd"/>
+      <w:r>
+        <w:t xml:space="preserve"> и начинаются перепады высот</w:t>
+      </w:r>
+      <w:r>
+        <w:t>, далее – камера прыгает за спину, Колобок забегает в Диско-Город.</w:t>
+      </w:r>
+    </w:p>
+    <w:p>
+      <w:pPr>
+        <w:ind w:firstLine="0"/>
+      </w:pPr>
     </w:p>
     <w:p>
       <w:pPr>
         <w:pStyle w:val="10"/>
       </w:pPr>
-      <w:bookmarkStart w:id="12" w:name="_Toc455817837"/>
-      <w:r>
-        <w:t>Зеленый мир 2</w:t>
-      </w:r>
-      <w:bookmarkEnd w:id="12"/>
+      <w:bookmarkStart w:id="15" w:name="_Toc456044337"/>
+      <w:r>
+        <w:t>Пещера</w:t>
+      </w:r>
+      <w:bookmarkEnd w:id="15"/>
     </w:p>
     <w:p>
       <w:pPr>
         <w:pStyle w:val="2"/>
       </w:pPr>
-      <w:bookmarkStart w:id="13" w:name="_Toc455817838"/>
+      <w:bookmarkStart w:id="16" w:name="_Toc456044338"/>
       <w:r>
         <w:t>Сцена</w:t>
       </w:r>
-      <w:bookmarkEnd w:id="13"/>
-    </w:p>
-    <w:p>
-      <w:r>
-        <w:t>Аналог предыдущего уровня, но деревьев больше.</w:t>
+      <w:bookmarkEnd w:id="16"/>
+    </w:p>
+    <w:p>
+      <w:r>
+        <w:t>Уровень представляет собой трубу, на уровне периодически всплывают источники света, дорога не очень широкая, камера в стандартном положении, в конце некотор</w:t>
+      </w:r>
+      <w:r>
+        <w:t>ое здание. По бокам кубы и сферы и каменными текстурами, есть пропасти, внизу – лава.</w:t>
       </w:r>
     </w:p>
     <w:p>
       <w:pPr>
         <w:pStyle w:val="2"/>
       </w:pPr>
-      <w:bookmarkStart w:id="14" w:name="_Toc455817839"/>
+      <w:bookmarkStart w:id="17" w:name="_Toc456044339"/>
       <w:r>
         <w:t>Геймплей</w:t>
       </w:r>
-      <w:bookmarkEnd w:id="14"/>
-    </w:p>
-    <w:p>
-      <w:r>
-        <w:t>3 полосы, камера висит впереди и задом – по центру</w:t>
-      </w:r>
-      <w:r>
-        <w:t>. Новое препятствие</w:t>
+      <w:bookmarkEnd w:id="17"/>
+    </w:p>
+    <w:p>
+      <w:r>
+        <w:t>Геймплей</w:t>
+      </w:r>
+      <w:r>
+        <w:t>, как ран</w:t>
+      </w:r>
+      <w:r>
+        <w:t>ь</w:t>
+      </w:r>
+      <w:r>
+        <w:t>ш</w:t>
+      </w:r>
+      <w:r>
+        <w:t xml:space="preserve">е, но теперь управление – </w:t>
+      </w:r>
+      <w:proofErr w:type="spellStart"/>
+      <w:r>
+        <w:t>акселлеромтром</w:t>
+      </w:r>
+      <w:proofErr w:type="spellEnd"/>
+      <w:r>
+        <w:t>, надо оббегать пропасти, скорость наращивается</w:t>
+      </w:r>
+      <w:r>
+        <w:t>.</w:t>
       </w:r>
       <w:r>
         <w:t xml:space="preserve"> </w:t>
       </w:r>
-      <w:r>
-        <w:t>– пропасть, далее – камера переходит вновь набок и начинаются перепады высот</w:t>
-      </w:r>
-      <w:r>
-        <w:t>, далее – камера прыгает за спину, Колобок забегает в Диско-Город.</w:t>
-      </w:r>
-    </w:p>
-    <w:p>
-      <w:pPr>
-        <w:ind w:firstLine="0"/>
-      </w:pPr>
+      <w:proofErr w:type="spellStart"/>
+      <w:r>
+        <w:t>Квадратеры</w:t>
+      </w:r>
+      <w:proofErr w:type="spellEnd"/>
+      <w:r>
+        <w:t xml:space="preserve"> стоят как раньше, пропасти чередуются.</w:t>
+      </w:r>
     </w:p>
     <w:p>
       <w:pPr>
         <w:pStyle w:val="10"/>
       </w:pPr>
-      <w:bookmarkStart w:id="15" w:name="_Toc455817840"/>
-      <w:r>
-        <w:t>Пещера</w:t>
-      </w:r>
-      <w:bookmarkEnd w:id="15"/>
+      <w:bookmarkStart w:id="18" w:name="_Toc456044340"/>
+      <w:r>
+        <w:t>Пещера 2</w:t>
+      </w:r>
+      <w:bookmarkEnd w:id="18"/>
     </w:p>
     <w:p>
       <w:pPr>
         <w:pStyle w:val="2"/>
       </w:pPr>
-      <w:bookmarkStart w:id="16" w:name="_Toc455817841"/>
+      <w:bookmarkStart w:id="19" w:name="_Toc456044341"/>
       <w:r>
         <w:t>Сцена</w:t>
       </w:r>
-      <w:bookmarkEnd w:id="16"/>
-    </w:p>
-    <w:p>
-      <w:r>
-        <w:t>Уровень представляет собой трубу, на уровне периодически всплывают источники света, дорога не очень широкая, камера в стандартном положении, в конце некотор</w:t>
-      </w:r>
-      <w:r>
-        <w:t>ое здание. По бокам кубы и сферы и каменными текстурами, есть пропасти, внизу – лава.</w:t>
+      <w:bookmarkEnd w:id="19"/>
+    </w:p>
+    <w:p>
+      <w:proofErr w:type="gramStart"/>
+      <w:r>
+        <w:t>Такая</w:t>
+      </w:r>
+      <w:proofErr w:type="gramEnd"/>
+      <w:r>
+        <w:t xml:space="preserve"> же, как в предыдущем</w:t>
       </w:r>
     </w:p>
     <w:p>
       <w:pPr>
         <w:pStyle w:val="2"/>
       </w:pPr>
-      <w:bookmarkStart w:id="17" w:name="_Toc455817842"/>
+      <w:bookmarkStart w:id="20" w:name="_Toc456044342"/>
       <w:r>
         <w:t>Геймплей</w:t>
       </w:r>
-      <w:bookmarkEnd w:id="17"/>
-    </w:p>
-    <w:p>
-      <w:r>
+      <w:bookmarkEnd w:id="20"/>
+    </w:p>
+    <w:p>
+      <w:r>
+        <w:t>Как в предыдущем, но короче  сложнее.</w:t>
+      </w:r>
+    </w:p>
+    <w:p/>
+    <w:p>
+      <w:pPr>
+        <w:pStyle w:val="10"/>
+      </w:pPr>
+      <w:bookmarkStart w:id="21" w:name="_Toc456044343"/>
+      <w:r>
+        <w:t>Встреча с Мудрецом</w:t>
+      </w:r>
+      <w:bookmarkEnd w:id="21"/>
+      <w:r>
+        <w:t xml:space="preserve"> </w:t>
+      </w:r>
+    </w:p>
+    <w:p>
+      <w:pPr>
+        <w:pStyle w:val="2"/>
+      </w:pPr>
+      <w:bookmarkStart w:id="22" w:name="_Toc456044344"/>
+      <w:r>
+        <w:t>Сцена</w:t>
+      </w:r>
+      <w:bookmarkEnd w:id="22"/>
+    </w:p>
+    <w:p>
+      <w:r>
+        <w:t xml:space="preserve">Мудрец представляет собой </w:t>
+      </w:r>
+      <w:proofErr w:type="spellStart"/>
+      <w:r>
+        <w:t>полушар</w:t>
+      </w:r>
+      <w:proofErr w:type="spellEnd"/>
+      <w:r>
+        <w:t xml:space="preserve"> </w:t>
+      </w:r>
+      <w:proofErr w:type="spellStart"/>
+      <w:r>
+        <w:t>врощенный</w:t>
+      </w:r>
+      <w:proofErr w:type="spellEnd"/>
+      <w:r>
+        <w:t xml:space="preserve"> в землю</w:t>
+      </w:r>
+      <w:r>
+        <w:t xml:space="preserve">. Действие </w:t>
+      </w:r>
+      <w:proofErr w:type="spellStart"/>
+      <w:r>
+        <w:t>просходит</w:t>
+      </w:r>
+      <w:proofErr w:type="spellEnd"/>
+      <w:r>
+        <w:t xml:space="preserve"> в простой комнате с одним источником освещения, танк стоит за стеной, в нужный момент камера его покажет.</w:t>
+      </w:r>
+      <w:r>
+        <w:t xml:space="preserve"> Предметов окружения почти нет – они не нужны.</w:t>
+      </w:r>
+    </w:p>
+    <w:p>
+      <w:pPr>
+        <w:pStyle w:val="2"/>
+      </w:pPr>
+      <w:bookmarkStart w:id="23" w:name="_Toc456044345"/>
+      <w:r>
+        <w:lastRenderedPageBreak/>
+        <w:t>Кат-сцена</w:t>
+      </w:r>
+      <w:bookmarkEnd w:id="23"/>
+    </w:p>
+    <w:p>
+      <w:pPr>
+        <w:ind w:left="576" w:firstLine="0"/>
+      </w:pPr>
+      <w:r>
+        <w:t xml:space="preserve">Происходит </w:t>
+      </w:r>
+      <w:proofErr w:type="spellStart"/>
+      <w:r>
+        <w:t>дилог</w:t>
+      </w:r>
+      <w:proofErr w:type="spellEnd"/>
+      <w:r>
+        <w:t xml:space="preserve"> между Колобком и мудрецом. Камера принимает разные ракурсы при смене реплик.</w:t>
+      </w:r>
+    </w:p>
+    <w:p>
+      <w:pPr>
+        <w:ind w:left="576" w:firstLine="0"/>
+        <w:rPr>
+          <w:i/>
+        </w:rPr>
+      </w:pPr>
+      <w:r>
+        <w:t>-</w:t>
+      </w:r>
+      <w:r>
+        <w:rPr>
+          <w:i/>
+        </w:rPr>
+        <w:t>Здравствуй, Колобок.</w:t>
+      </w:r>
+    </w:p>
+    <w:p>
+      <w:pPr>
+        <w:ind w:left="576" w:firstLine="0"/>
+        <w:rPr>
+          <w:i/>
+        </w:rPr>
+      </w:pPr>
+      <w:r>
+        <w:rPr>
+          <w:i/>
+        </w:rPr>
+        <w:t>- Великий Мудрец, я пришел, чтобы…</w:t>
+      </w:r>
+    </w:p>
+    <w:p>
+      <w:pPr>
+        <w:ind w:left="576" w:firstLine="0"/>
+        <w:rPr>
+          <w:i/>
+        </w:rPr>
+      </w:pPr>
+      <w:r>
+        <w:rPr>
+          <w:i/>
+        </w:rPr>
+        <w:t>-Я знаю</w:t>
+      </w:r>
+      <w:r>
+        <w:rPr>
+          <w:i/>
+        </w:rPr>
+        <w:t>,</w:t>
+      </w:r>
+      <w:r>
+        <w:rPr>
+          <w:i/>
+        </w:rPr>
+        <w:t xml:space="preserve"> зачем ты здесь. </w:t>
+      </w:r>
+      <w:proofErr w:type="spellStart"/>
+      <w:r>
+        <w:rPr>
+          <w:i/>
+        </w:rPr>
+        <w:t>Квадратеры</w:t>
+      </w:r>
+      <w:proofErr w:type="spellEnd"/>
+      <w:r>
+        <w:rPr>
+          <w:i/>
+        </w:rPr>
+        <w:t xml:space="preserve"> напали на мир.</w:t>
+      </w:r>
+      <w:r>
+        <w:rPr>
+          <w:i/>
+        </w:rPr>
+        <w:t xml:space="preserve"> Их нужно остановить.</w:t>
+      </w:r>
+    </w:p>
+    <w:p>
+      <w:pPr>
+        <w:ind w:left="576" w:firstLine="0"/>
+        <w:rPr>
+          <w:i/>
+        </w:rPr>
+      </w:pPr>
+      <w:r>
+        <w:rPr>
+          <w:i/>
+        </w:rPr>
+        <w:t>-Как это сделать</w:t>
+      </w:r>
+      <w:r>
+        <w:rPr>
+          <w:i/>
+        </w:rPr>
+        <w:t>?</w:t>
+      </w:r>
+      <w:r>
+        <w:rPr>
+          <w:i/>
+        </w:rPr>
+        <w:t xml:space="preserve"> Есть ли какое оружие против них?</w:t>
+      </w:r>
+    </w:p>
+    <w:p>
+      <w:pPr>
+        <w:ind w:left="576" w:firstLine="0"/>
+        <w:rPr>
+          <w:i/>
+        </w:rPr>
+      </w:pPr>
+      <w:r>
+        <w:rPr>
+          <w:i/>
+        </w:rPr>
+        <w:t>-Круглый мир всегда существовал в Мир</w:t>
+      </w:r>
+      <w:r>
+        <w:rPr>
+          <w:i/>
+        </w:rPr>
+        <w:t>е</w:t>
+      </w:r>
+      <w:r>
+        <w:rPr>
+          <w:i/>
+        </w:rPr>
+        <w:t>, в Гармонии, в нашем мире нет оружия.</w:t>
+      </w:r>
+      <w:r>
+        <w:rPr>
+          <w:i/>
+        </w:rPr>
+        <w:t xml:space="preserve"> Мы мирные веселые существа, на наших лицах всегда улыбки. Так заложено природой.</w:t>
+      </w:r>
+    </w:p>
+    <w:p>
+      <w:pPr>
+        <w:ind w:left="576" w:firstLine="0"/>
+        <w:rPr>
+          <w:i/>
+        </w:rPr>
+      </w:pPr>
+      <w:r>
+        <w:rPr>
+          <w:i/>
+        </w:rPr>
+        <w:t xml:space="preserve">-Но тогда </w:t>
+      </w:r>
+      <w:proofErr w:type="spellStart"/>
+      <w:r>
+        <w:rPr>
+          <w:i/>
+        </w:rPr>
+        <w:t>Квадратеры</w:t>
+      </w:r>
+      <w:proofErr w:type="spellEnd"/>
+      <w:r>
+        <w:rPr>
+          <w:i/>
+        </w:rPr>
+        <w:t xml:space="preserve"> уничтожат нас.</w:t>
+      </w:r>
+      <w:r>
+        <w:rPr>
+          <w:i/>
+        </w:rPr>
+        <w:t xml:space="preserve"> Неужели выхода нет?</w:t>
+      </w:r>
+    </w:p>
+    <w:p>
+      <w:pPr>
+        <w:ind w:left="576" w:firstLine="0"/>
+        <w:rPr>
+          <w:i/>
+        </w:rPr>
+      </w:pPr>
+      <w:r>
+        <w:rPr>
+          <w:i/>
+        </w:rPr>
+        <w:t>-</w:t>
+      </w:r>
+      <w:r>
+        <w:rPr>
+          <w:i/>
+        </w:rPr>
+        <w:t xml:space="preserve">Выход есть. </w:t>
+      </w:r>
+      <w:r>
+        <w:rPr>
+          <w:i/>
+        </w:rPr>
+        <w:t xml:space="preserve">Дело в том, что я не из Круглого мира. Раньше я был </w:t>
+      </w:r>
+      <w:proofErr w:type="spellStart"/>
+      <w:r>
+        <w:rPr>
+          <w:i/>
+        </w:rPr>
+        <w:t>Квадратером</w:t>
+      </w:r>
+      <w:proofErr w:type="spellEnd"/>
+      <w:r>
+        <w:rPr>
+          <w:i/>
+        </w:rPr>
+        <w:t xml:space="preserve">. </w:t>
+      </w:r>
+    </w:p>
+    <w:p>
+      <w:pPr>
+        <w:ind w:left="576" w:firstLine="0"/>
+        <w:rPr>
+          <w:i/>
+        </w:rPr>
+      </w:pPr>
+      <w:r>
+        <w:rPr>
+          <w:i/>
+        </w:rPr>
+        <w:t>-Что?</w:t>
+      </w:r>
+    </w:p>
+    <w:p>
+      <w:pPr>
+        <w:ind w:left="576" w:firstLine="0"/>
+        <w:rPr>
+          <w:i/>
+        </w:rPr>
+      </w:pPr>
+      <w:r>
+        <w:rPr>
+          <w:i/>
+        </w:rPr>
+        <w:t>-Да, я был правой рукой Квадратного Короля. Вместе с ним мы захватили</w:t>
+      </w:r>
+      <w:r>
+        <w:rPr>
+          <w:i/>
+        </w:rPr>
+        <w:t xml:space="preserve"> Линейный Мир и Треугольный Мир</w:t>
+      </w:r>
+      <w:r>
+        <w:rPr>
+          <w:i/>
+        </w:rPr>
+        <w:t>.</w:t>
+      </w:r>
+      <w:r>
+        <w:rPr>
+          <w:i/>
+        </w:rPr>
+        <w:t xml:space="preserve"> После захвата мы никогда не возвращались в миры. Но однажды я вернулся в мир линий и увидел ужас, оставшийся после нас. Мы убили женщин и дет</w:t>
+      </w:r>
+      <w:r>
+        <w:rPr>
+          <w:i/>
+        </w:rPr>
+        <w:t>ей, сделали их рабами. Я не мог</w:t>
+      </w:r>
+      <w:r>
+        <w:rPr>
+          <w:i/>
+        </w:rPr>
+        <w:t xml:space="preserve"> с этим жить.</w:t>
+      </w:r>
+      <w:r>
+        <w:rPr>
+          <w:i/>
+        </w:rPr>
+        <w:t xml:space="preserve"> Однажды я</w:t>
+      </w:r>
+      <w:r>
+        <w:rPr>
+          <w:i/>
+        </w:rPr>
+        <w:t xml:space="preserve"> обнаружил ваш мир – Круглый Мир. Я использовал магию, чтобы стать одним из вас. Я отправился жить в ваш мир и замел все пути, чтобы Квадратный Король не нашел вас. Я появился в вашем мире и представился Мудрецом.</w:t>
+      </w:r>
+    </w:p>
+    <w:p>
+      <w:pPr>
+        <w:ind w:left="576" w:firstLine="0"/>
+        <w:rPr>
+          <w:i/>
+        </w:rPr>
+      </w:pPr>
+      <w:r>
+        <w:rPr>
+          <w:i/>
+        </w:rPr>
+        <w:t>-Но Квадратный Король все же нашел нас.</w:t>
+      </w:r>
+    </w:p>
+    <w:p>
+      <w:pPr>
+        <w:ind w:left="576" w:firstLine="0"/>
+        <w:rPr>
+          <w:i/>
+        </w:rPr>
+      </w:pPr>
+      <w:r>
+        <w:rPr>
+          <w:i/>
+        </w:rPr>
+        <w:t>-К сожалению, да. Но я предвидел, что это случится, поэтому прихватил с собой оружие – танк. С помощью него ты сможешь победить остановить вторжение.</w:t>
+      </w:r>
+    </w:p>
+    <w:p>
+      <w:pPr>
+        <w:ind w:left="576" w:firstLine="0"/>
+        <w:rPr>
+          <w:i/>
+        </w:rPr>
+      </w:pPr>
+      <w:r>
+        <w:rPr>
+          <w:i/>
+        </w:rPr>
+        <w:t xml:space="preserve">-Но </w:t>
+      </w:r>
+      <w:proofErr w:type="spellStart"/>
+      <w:r>
+        <w:rPr>
+          <w:i/>
+        </w:rPr>
+        <w:t>квадратеров</w:t>
+      </w:r>
+      <w:proofErr w:type="spellEnd"/>
+      <w:r>
+        <w:rPr>
+          <w:i/>
+        </w:rPr>
+        <w:t xml:space="preserve"> слишком много, мне не остановить их всех.</w:t>
+      </w:r>
+    </w:p>
+    <w:p>
+      <w:pPr>
+        <w:ind w:left="576" w:firstLine="0"/>
+        <w:rPr>
+          <w:i/>
+        </w:rPr>
+      </w:pPr>
+      <w:r>
+        <w:rPr>
+          <w:i/>
+        </w:rPr>
+        <w:t xml:space="preserve">-Доберись до </w:t>
+      </w:r>
+      <w:proofErr w:type="spellStart"/>
+      <w:r>
+        <w:rPr>
+          <w:i/>
+        </w:rPr>
+        <w:t>Квадратнго</w:t>
+      </w:r>
+      <w:proofErr w:type="spellEnd"/>
+      <w:r>
+        <w:rPr>
+          <w:i/>
+        </w:rPr>
+        <w:t xml:space="preserve"> Короля и убей его. Магия вторжения держится на нем. Без него все </w:t>
+      </w:r>
+      <w:proofErr w:type="spellStart"/>
+      <w:r>
+        <w:rPr>
+          <w:i/>
+        </w:rPr>
+        <w:t>Квадратеры</w:t>
+      </w:r>
+      <w:proofErr w:type="spellEnd"/>
+      <w:r>
+        <w:rPr>
+          <w:i/>
+        </w:rPr>
+        <w:t xml:space="preserve"> покинут этот мир.</w:t>
+      </w:r>
+      <w:r>
+        <w:rPr>
+          <w:i/>
+        </w:rPr>
+        <w:t xml:space="preserve"> Он сейчас здесь, в пещере.</w:t>
+      </w:r>
+    </w:p>
+    <w:p>
+      <w:pPr>
+        <w:ind w:left="576" w:firstLine="0"/>
+        <w:rPr>
+          <w:i/>
+        </w:rPr>
+      </w:pPr>
+      <w:r>
+        <w:rPr>
+          <w:i/>
+        </w:rPr>
+        <w:t>-Спасибо, Мудрец. Я уничтожу Короля.</w:t>
+      </w:r>
+    </w:p>
+    <w:p>
+      <w:pPr>
+        <w:ind w:left="576" w:firstLine="0"/>
+      </w:pPr>
+      <w:r>
+        <w:t>Камера показывает выход из пещеры, откуда выезжает Колобок на танке.</w:t>
+      </w:r>
+    </w:p>
+    <w:p>
+      <w:pPr>
+        <w:pStyle w:val="10"/>
+      </w:pPr>
+      <w:bookmarkStart w:id="24" w:name="_Toc456044346"/>
+      <w:r>
+        <w:t>Уровень на танке</w:t>
+      </w:r>
+      <w:bookmarkEnd w:id="24"/>
+    </w:p>
+    <w:p>
+      <w:pPr>
+        <w:pStyle w:val="2"/>
+      </w:pPr>
+      <w:bookmarkStart w:id="25" w:name="_Toc456044347"/>
+      <w:r>
+        <w:t>Сцена</w:t>
+      </w:r>
+      <w:bookmarkEnd w:id="25"/>
+    </w:p>
+    <w:p>
+      <w:r>
+        <w:t xml:space="preserve">Такая же, как в </w:t>
+      </w:r>
+      <w:r>
+        <w:t>6 и 7.</w:t>
+      </w:r>
+    </w:p>
+    <w:p>
+      <w:pPr>
+        <w:pStyle w:val="2"/>
+      </w:pPr>
+      <w:bookmarkStart w:id="26" w:name="_Toc456044348"/>
+      <w:r>
+        <w:lastRenderedPageBreak/>
         <w:t>Геймплей</w:t>
       </w:r>
-      <w:r>
-        <w:t>, как ран</w:t>
-      </w:r>
-      <w:r>
-        <w:t>ь</w:t>
-      </w:r>
-      <w:r>
-        <w:t>ш</w:t>
-      </w:r>
-      <w:r>
-        <w:t>е, но теперь управление – акселлеромтром, надо оббегать пропасти, скорость наращивается</w:t>
-      </w:r>
+      <w:bookmarkEnd w:id="26"/>
+    </w:p>
+    <w:p>
+      <w:r>
+        <w:t>Колобок в танке. Едет вперед,</w:t>
+      </w:r>
+      <w:r>
+        <w:t xml:space="preserve"> </w:t>
+      </w:r>
+      <w:r>
+        <w:t xml:space="preserve">акселерометром управляется по бокам, визуально при этом ничего не происходит. При нажатии происходит выстрел – вылетает </w:t>
+      </w:r>
+      <w:r>
+        <w:t>белый</w:t>
+      </w:r>
+      <w:r>
+        <w:t xml:space="preserve"> шар. Число пуль </w:t>
+      </w:r>
+      <w:proofErr w:type="spellStart"/>
+      <w:r>
+        <w:t>неограничено</w:t>
+      </w:r>
+      <w:proofErr w:type="spellEnd"/>
       <w:r>
         <w:t>.</w:t>
       </w:r>
       <w:r>
+        <w:t xml:space="preserve"> Впереди </w:t>
+      </w:r>
+      <w:proofErr w:type="spellStart"/>
+      <w:r>
+        <w:t>квадратеры</w:t>
+      </w:r>
+      <w:proofErr w:type="spellEnd"/>
+      <w:r>
+        <w:t xml:space="preserve">, которые </w:t>
+      </w:r>
+      <w:proofErr w:type="gramStart"/>
+      <w:r>
+        <w:t>убиваются</w:t>
+      </w:r>
+      <w:proofErr w:type="gramEnd"/>
+      <w:r>
+        <w:t xml:space="preserve"> с одной или нескольких пуль и горные препятствия.</w:t>
+      </w:r>
+    </w:p>
+    <w:p/>
+    <w:p>
+      <w:pPr>
+        <w:pStyle w:val="10"/>
+      </w:pPr>
+      <w:bookmarkStart w:id="27" w:name="_Toc456044349"/>
+      <w:r>
+        <w:t>Финальная битва</w:t>
+      </w:r>
+      <w:bookmarkEnd w:id="27"/>
+    </w:p>
+    <w:p>
+      <w:pPr>
+        <w:pStyle w:val="2"/>
+      </w:pPr>
+      <w:bookmarkStart w:id="28" w:name="_Toc456044350"/>
+      <w:r>
+        <w:t>Сцена</w:t>
+      </w:r>
+      <w:bookmarkEnd w:id="28"/>
+    </w:p>
+    <w:p>
+      <w:r>
+        <w:t>Пещера. Квадратная боевая арена.</w:t>
+      </w:r>
+      <w:r>
+        <w:t xml:space="preserve"> Ярко выраженные границы, но за ними лава.</w:t>
+      </w:r>
+      <w:r>
+        <w:t xml:space="preserve"> По бокам ограничение, как в 6 и 7 уровнях, но оно заканчивается – это </w:t>
+      </w:r>
+      <w:r>
+        <w:t>к</w:t>
+      </w:r>
+      <w:r>
+        <w:t>онец пещеры.</w:t>
+      </w:r>
+    </w:p>
+    <w:p>
+      <w:pPr>
+        <w:pStyle w:val="2"/>
+      </w:pPr>
+      <w:bookmarkStart w:id="29" w:name="_Toc456044351"/>
+      <w:r>
+        <w:t>Кат-сцена</w:t>
+      </w:r>
+      <w:bookmarkEnd w:id="29"/>
+    </w:p>
+    <w:p>
+      <w:r>
+        <w:t xml:space="preserve">Камера показывает Квадратного Короля: </w:t>
+      </w:r>
+      <w:r>
+        <w:rPr>
+          <w:i/>
+        </w:rPr>
+        <w:t xml:space="preserve">Круглый Мир скоро будет моим. Меня никто не остановит. </w:t>
+      </w:r>
+      <w:r>
+        <w:t xml:space="preserve">Въезжает колобок на танке: </w:t>
+      </w:r>
+      <w:r>
+        <w:rPr>
+          <w:i/>
+        </w:rPr>
+        <w:t>Я тебя остановлю.</w:t>
+      </w:r>
+      <w:r>
+        <w:rPr>
+          <w:i/>
+        </w:rPr>
         <w:t xml:space="preserve"> </w:t>
       </w:r>
       <w:r>
-        <w:t>Квадратеры стоят как раньше, пропасти чередуются.</w:t>
-      </w:r>
-    </w:p>
-    <w:p>
-      <w:pPr>
-        <w:pStyle w:val="10"/>
-      </w:pPr>
-      <w:bookmarkStart w:id="18" w:name="_Toc455817843"/>
-      <w:r>
-        <w:t>Пещера 2</w:t>
-      </w:r>
-      <w:bookmarkEnd w:id="18"/>
+        <w:t xml:space="preserve">Король: </w:t>
+      </w:r>
+      <w:r>
+        <w:rPr>
+          <w:i/>
+        </w:rPr>
+        <w:t>Кругляш, желающий сражаться? Что ж</w:t>
+      </w:r>
+      <w:proofErr w:type="gramStart"/>
+      <w:r>
+        <w:rPr>
+          <w:i/>
+        </w:rPr>
+        <w:t xml:space="preserve"> ,</w:t>
+      </w:r>
+      <w:proofErr w:type="gramEnd"/>
+      <w:r>
+        <w:rPr>
+          <w:i/>
+        </w:rPr>
+        <w:t>это будет весело.</w:t>
+      </w:r>
+      <w:r>
+        <w:rPr>
+          <w:i/>
+        </w:rPr>
+        <w:t xml:space="preserve"> </w:t>
+      </w:r>
+      <w:r>
+        <w:t xml:space="preserve">Камера поднимается наверх – к </w:t>
+      </w:r>
+      <w:proofErr w:type="spellStart"/>
+      <w:r>
+        <w:t>геймплею</w:t>
+      </w:r>
+      <w:proofErr w:type="spellEnd"/>
+      <w:r>
+        <w:t>.</w:t>
+      </w:r>
+      <w:r>
+        <w:t xml:space="preserve"> Начинается </w:t>
+      </w:r>
+      <w:r>
+        <w:t>бой</w:t>
+      </w:r>
+      <w:r>
+        <w:t>.</w:t>
+      </w:r>
     </w:p>
     <w:p>
       <w:pPr>
         <w:pStyle w:val="2"/>
       </w:pPr>
-      <w:bookmarkStart w:id="19" w:name="_Toc455817844"/>
-      <w:r>
-        <w:t>Сцена</w:t>
-      </w:r>
-      <w:bookmarkEnd w:id="19"/>
-    </w:p>
-    <w:p>
-      <w:r>
-        <w:t>Такая же, как в предыдущем</w:t>
-      </w:r>
-    </w:p>
-    <w:p>
-      <w:pPr>
-        <w:pStyle w:val="2"/>
-      </w:pPr>
-      <w:bookmarkStart w:id="20" w:name="_Toc455817845"/>
+      <w:bookmarkStart w:id="30" w:name="_Toc456044352"/>
       <w:r>
         <w:t>Геймплей</w:t>
       </w:r>
-      <w:bookmarkEnd w:id="20"/>
-    </w:p>
-    <w:p>
-      <w:r>
-        <w:t>Как в предыдущем, но короче  сложнее.</w:t>
-      </w:r>
-    </w:p>
-    <w:p/>
-    <w:p>
-      <w:pPr>
-        <w:pStyle w:val="10"/>
-      </w:pPr>
-      <w:bookmarkStart w:id="21" w:name="_Toc455817846"/>
-      <w:r>
-        <w:lastRenderedPageBreak/>
-        <w:t>Встреча с Мудрецом</w:t>
-      </w:r>
-      <w:bookmarkEnd w:id="21"/>
-      <w:r>
-        <w:t xml:space="preserve"> </w:t>
-      </w:r>
-    </w:p>
-    <w:p>
-      <w:pPr>
-        <w:pStyle w:val="2"/>
-      </w:pPr>
-      <w:bookmarkStart w:id="22" w:name="_Toc455817847"/>
-      <w:r>
-        <w:t>Сцена</w:t>
-      </w:r>
-      <w:bookmarkEnd w:id="22"/>
-    </w:p>
-    <w:p>
-      <w:r>
-        <w:t>Мудрец представляет собой полушар врощенный в землю</w:t>
-      </w:r>
-      <w:r>
-        <w:t>. Действие просходит в простой комнате с одним источником освещения, танк стоит за стеной, в нужный момент камера его покажет.</w:t>
-      </w:r>
-      <w:r>
-        <w:t xml:space="preserve"> Предметов окружения почти нет – они не нужны.</w:t>
-      </w:r>
-    </w:p>
-    <w:p>
-      <w:pPr>
-        <w:pStyle w:val="2"/>
-      </w:pPr>
-      <w:bookmarkStart w:id="23" w:name="_Toc455817848"/>
-      <w:r>
-        <w:t>Кат-сцена</w:t>
-      </w:r>
-      <w:bookmarkEnd w:id="23"/>
-    </w:p>
-    <w:p>
-      <w:pPr>
-        <w:ind w:left="576" w:firstLine="0"/>
-      </w:pPr>
-      <w:r>
-        <w:t>Происходит дилог между Колобком и мудрецом. Камера принимает разные ракурсы при смене реплик.</w:t>
-      </w:r>
-    </w:p>
-    <w:p>
-      <w:pPr>
-        <w:ind w:left="576" w:firstLine="0"/>
-        <w:rPr>
-          <w:i/>
-        </w:rPr>
-      </w:pPr>
-      <w:r>
-        <w:t>-</w:t>
-      </w:r>
-      <w:r>
-        <w:rPr>
-          <w:i/>
-        </w:rPr>
-        <w:t>Здравствуй, Колобок.</w:t>
-      </w:r>
-    </w:p>
-    <w:p>
-      <w:pPr>
-        <w:ind w:left="576" w:firstLine="0"/>
-        <w:rPr>
-          <w:i/>
-        </w:rPr>
-      </w:pPr>
-      <w:r>
-        <w:rPr>
-          <w:i/>
-        </w:rPr>
-        <w:t>- Великий Мудрец, я пришел, чтобы…</w:t>
-      </w:r>
-    </w:p>
-    <w:p>
-      <w:pPr>
-        <w:ind w:left="576" w:firstLine="0"/>
-        <w:rPr>
-          <w:i/>
-        </w:rPr>
-      </w:pPr>
-      <w:r>
-        <w:rPr>
-          <w:i/>
-        </w:rPr>
-        <w:t>-Я знаю</w:t>
-      </w:r>
-      <w:r>
-        <w:rPr>
-          <w:i/>
-        </w:rPr>
-        <w:t>,</w:t>
-      </w:r>
-      <w:r>
-        <w:rPr>
-          <w:i/>
-        </w:rPr>
-        <w:t xml:space="preserve"> зачем ты здесь. Квадратеры напали на мир.</w:t>
-      </w:r>
-      <w:r>
-        <w:rPr>
-          <w:i/>
-        </w:rPr>
-        <w:t xml:space="preserve"> Их нужно остановить.</w:t>
-      </w:r>
-    </w:p>
-    <w:p>
-      <w:pPr>
-        <w:ind w:left="576" w:firstLine="0"/>
-        <w:rPr>
-          <w:i/>
-        </w:rPr>
-      </w:pPr>
-      <w:r>
-        <w:rPr>
-          <w:i/>
-        </w:rPr>
-        <w:t>-Как это сделать</w:t>
-      </w:r>
-      <w:r>
-        <w:rPr>
-          <w:i/>
-        </w:rPr>
-        <w:t>?</w:t>
-      </w:r>
-      <w:r>
-        <w:rPr>
-          <w:i/>
-        </w:rPr>
-        <w:t xml:space="preserve"> Есть ли какое оружие против них?</w:t>
-      </w:r>
-    </w:p>
-    <w:p>
-      <w:pPr>
-        <w:ind w:left="576" w:firstLine="0"/>
-        <w:rPr>
-          <w:i/>
-        </w:rPr>
-      </w:pPr>
-      <w:r>
-        <w:rPr>
-          <w:i/>
-        </w:rPr>
-        <w:t>-Круглый мир всегда существовал в Мир</w:t>
-      </w:r>
-      <w:r>
-        <w:rPr>
-          <w:i/>
-        </w:rPr>
-        <w:t>е</w:t>
-      </w:r>
-      <w:r>
-        <w:rPr>
-          <w:i/>
-        </w:rPr>
-        <w:t>, в Гармонии, в нашем мире нет оружия.</w:t>
-      </w:r>
-      <w:r>
-        <w:rPr>
-          <w:i/>
-        </w:rPr>
-        <w:t xml:space="preserve"> Мы мирные веселые существа, на наших лицах всегда улыбки. Так заложено природой.</w:t>
-      </w:r>
-    </w:p>
-    <w:p>
-      <w:pPr>
-        <w:ind w:left="576" w:firstLine="0"/>
-        <w:rPr>
-          <w:i/>
-        </w:rPr>
-      </w:pPr>
-      <w:r>
-        <w:rPr>
-          <w:i/>
-        </w:rPr>
-        <w:t>-Но тогда Квадратеры уничтожат нас.</w:t>
-      </w:r>
-      <w:r>
-        <w:rPr>
-          <w:i/>
-        </w:rPr>
-        <w:t xml:space="preserve"> Неужели выхода нет?</w:t>
-      </w:r>
-    </w:p>
-    <w:p>
-      <w:pPr>
-        <w:ind w:left="576" w:firstLine="0"/>
-        <w:rPr>
-          <w:i/>
-        </w:rPr>
-      </w:pPr>
-      <w:r>
-        <w:rPr>
-          <w:i/>
-        </w:rPr>
-        <w:t>-</w:t>
-      </w:r>
-      <w:r>
-        <w:rPr>
-          <w:i/>
-        </w:rPr>
-        <w:t xml:space="preserve">Выход есть. </w:t>
-      </w:r>
-      <w:r>
-        <w:rPr>
-          <w:i/>
-        </w:rPr>
-        <w:t xml:space="preserve">Дело в том, что я не из Круглого мира. Раньше я был Квадратером. </w:t>
-      </w:r>
-    </w:p>
-    <w:p>
-      <w:pPr>
-        <w:ind w:left="576" w:firstLine="0"/>
-        <w:rPr>
-          <w:i/>
-        </w:rPr>
-      </w:pPr>
-      <w:r>
-        <w:rPr>
-          <w:i/>
-        </w:rPr>
-        <w:t>-Что?</w:t>
-      </w:r>
-    </w:p>
-    <w:p>
-      <w:pPr>
-        <w:ind w:left="576" w:firstLine="0"/>
-        <w:rPr>
-          <w:i/>
-        </w:rPr>
-      </w:pPr>
-      <w:r>
-        <w:rPr>
-          <w:i/>
-        </w:rPr>
-        <w:t>-Да, я был правой рукой Квадратного Короля. Вместе с ним мы захватили</w:t>
-      </w:r>
-      <w:r>
-        <w:rPr>
-          <w:i/>
-        </w:rPr>
-        <w:t xml:space="preserve"> Линейный Мир и Треугольный Мир</w:t>
-      </w:r>
-      <w:r>
-        <w:rPr>
-          <w:i/>
-        </w:rPr>
-        <w:t>.</w:t>
-      </w:r>
-      <w:r>
-        <w:rPr>
-          <w:i/>
-        </w:rPr>
-        <w:t xml:space="preserve"> После захвата мы никогда не возвращались в миры. Но однажды я вернулся в мир линий и увидел ужас, оставшийся после нас. Мы убили женщин и дет</w:t>
-      </w:r>
-      <w:r>
-        <w:rPr>
-          <w:i/>
-        </w:rPr>
-        <w:t>ей, сделали их рабами. Я не мог</w:t>
-      </w:r>
-      <w:r>
-        <w:rPr>
-          <w:i/>
-        </w:rPr>
-        <w:t xml:space="preserve"> с этим жить.</w:t>
-      </w:r>
-      <w:r>
-        <w:rPr>
-          <w:i/>
-        </w:rPr>
-        <w:t xml:space="preserve"> Однажды я</w:t>
-      </w:r>
-      <w:r>
-        <w:rPr>
-          <w:i/>
-        </w:rPr>
-        <w:t xml:space="preserve"> обнаружил ваш мир – Круглый Мир. Я использовал магию, чтобы стать одним из вас. Я отправился жить в ваш мир и замел все пути, чтобы Квадратный Король не нашел вас. Я появился в вашем мире и представился Мудрецом.</w:t>
-      </w:r>
-    </w:p>
-    <w:p>
-      <w:pPr>
-        <w:ind w:left="576" w:firstLine="0"/>
-        <w:rPr>
-          <w:i/>
-        </w:rPr>
-      </w:pPr>
-      <w:r>
-        <w:rPr>
-          <w:i/>
-        </w:rPr>
-        <w:t>-Но Квадратный Король все же нашел нас.</w:t>
-      </w:r>
-    </w:p>
-    <w:p>
-      <w:pPr>
-        <w:ind w:left="576" w:firstLine="0"/>
-        <w:rPr>
-          <w:i/>
-        </w:rPr>
-      </w:pPr>
-      <w:r>
-        <w:rPr>
-          <w:i/>
-        </w:rPr>
-        <w:t>-К сожалению, да. Но я предвидел, что это случится, поэтому прихватил с собой оружие – танк. С помощью него ты сможешь победить остановить вторжение.</w:t>
-      </w:r>
-    </w:p>
-    <w:p>
-      <w:pPr>
-        <w:ind w:left="576" w:firstLine="0"/>
-        <w:rPr>
-          <w:i/>
-        </w:rPr>
-      </w:pPr>
-      <w:r>
-        <w:rPr>
-          <w:i/>
-        </w:rPr>
-        <w:t>-Но квадратеров слишком много, мне не остановить их всех.</w:t>
-      </w:r>
-    </w:p>
-    <w:p>
-      <w:pPr>
-        <w:ind w:left="576" w:firstLine="0"/>
-        <w:rPr>
-          <w:i/>
-        </w:rPr>
-      </w:pPr>
-      <w:r>
-        <w:rPr>
-          <w:i/>
-        </w:rPr>
-        <w:t>-Доберись до Квадратнго Короля и убей его. Магия вторжения держится на нем. Без него все Квадратеры покинут этот мир.</w:t>
-      </w:r>
-      <w:r>
-        <w:rPr>
-          <w:i/>
-        </w:rPr>
-        <w:t xml:space="preserve"> Он сейчас здесь, в пещере.</w:t>
-      </w:r>
-    </w:p>
-    <w:p>
-      <w:pPr>
-        <w:ind w:left="576" w:firstLine="0"/>
-        <w:rPr>
-          <w:i/>
-        </w:rPr>
-      </w:pPr>
-      <w:r>
-        <w:rPr>
-          <w:i/>
-        </w:rPr>
-        <w:t>-Спасибо, Мудрец. Я уничтожу Короля.</w:t>
-      </w:r>
-    </w:p>
-    <w:p>
-      <w:pPr>
-        <w:ind w:left="576" w:firstLine="0"/>
-      </w:pPr>
-      <w:r>
-        <w:t>Камера показывает выход из пещеры, откуда выезжает Колобок на танке.</w:t>
-      </w:r>
-    </w:p>
-    <w:p>
-      <w:pPr>
-        <w:pStyle w:val="10"/>
-      </w:pPr>
-      <w:bookmarkStart w:id="24" w:name="_Toc455817849"/>
-      <w:r>
-        <w:lastRenderedPageBreak/>
-        <w:t>Финальная битва</w:t>
-      </w:r>
-      <w:bookmarkEnd w:id="24"/>
-    </w:p>
-    <w:p>
-      <w:pPr>
-        <w:pStyle w:val="2"/>
-      </w:pPr>
-      <w:bookmarkStart w:id="25" w:name="_Toc455817850"/>
-      <w:r>
-        <w:t>Сцена</w:t>
-      </w:r>
-      <w:bookmarkEnd w:id="25"/>
-    </w:p>
-    <w:p>
-      <w:r>
-        <w:t>Пещера. Квадратная боевая арена.</w:t>
-      </w:r>
-      <w:r>
-        <w:t xml:space="preserve"> Ярко выраженные границы, но за ними лава.</w:t>
-      </w:r>
-      <w:r>
-        <w:t xml:space="preserve"> По бокам ограничение, как в 6 и 7 уровнях, но оно заканчивается – это </w:t>
-      </w:r>
-      <w:r>
-        <w:t>к</w:t>
-      </w:r>
-      <w:r>
-        <w:t>онец пещеры.</w:t>
-      </w:r>
-    </w:p>
-    <w:p>
-      <w:pPr>
-        <w:pStyle w:val="2"/>
-      </w:pPr>
-      <w:bookmarkStart w:id="26" w:name="_Toc455817851"/>
-      <w:r>
-        <w:t>Кат-сцена</w:t>
-      </w:r>
-      <w:bookmarkEnd w:id="26"/>
-    </w:p>
-    <w:p>
-      <w:r>
-        <w:t xml:space="preserve">Камера показывает Квадратного Короля: </w:t>
-      </w:r>
-      <w:r>
-        <w:rPr>
-          <w:i/>
-        </w:rPr>
-        <w:t xml:space="preserve">Круглый Мир скоро будет моим. Меня никто не остановит. </w:t>
-      </w:r>
-      <w:r>
-        <w:t xml:space="preserve">Въезжает колобок на танке: </w:t>
-      </w:r>
-      <w:r>
-        <w:rPr>
-          <w:i/>
-        </w:rPr>
-        <w:t>Я тебя остановлю.</w:t>
-      </w:r>
-      <w:r>
-        <w:rPr>
-          <w:i/>
-        </w:rPr>
-        <w:t xml:space="preserve"> </w:t>
-      </w:r>
-      <w:r>
-        <w:t xml:space="preserve">Король: </w:t>
-      </w:r>
-      <w:r>
-        <w:rPr>
-          <w:i/>
-        </w:rPr>
-        <w:t>Кругляш, желающий сражаться? Что ж ,это будет весело.</w:t>
-      </w:r>
-      <w:r>
-        <w:rPr>
-          <w:i/>
-        </w:rPr>
-        <w:t xml:space="preserve"> </w:t>
-      </w:r>
-      <w:r>
-        <w:t>Камера поднимается наверх – к геймплею.</w:t>
-      </w:r>
-      <w:r>
-        <w:t xml:space="preserve"> Начинается </w:t>
-      </w:r>
-      <w:r>
-        <w:t>бой</w:t>
-      </w:r>
-      <w:r>
-        <w:t>.</w:t>
-      </w:r>
-    </w:p>
-    <w:p>
-      <w:pPr>
-        <w:pStyle w:val="2"/>
-      </w:pPr>
-      <w:bookmarkStart w:id="27" w:name="_Toc455817852"/>
-      <w:r>
-        <w:t>Геймплей</w:t>
-      </w:r>
-      <w:bookmarkEnd w:id="27"/>
+      <w:bookmarkEnd w:id="30"/>
     </w:p>
     <w:p>
       <w:r>
@@ -4238,7 +4972,7 @@
         <w:t>не осуществляется</w:t>
       </w:r>
       <w:r>
-        <w:t xml:space="preserve">, акселерометром управляется по бокам, визуально при этом ничего не происходит. При нажатии происходит выстрел – вылетает черный шар. Число пуль неограничено. </w:t>
+        <w:t xml:space="preserve">, </w:t>
       </w:r>
       <w:r>
         <w:t>Колобок вблизи экрана, камера высоко, КК (Квадратный Король) в противоположной стороне сцены.</w:t>
@@ -4270,7 +5004,15 @@
         </w:numPr>
       </w:pPr>
       <w:r>
-        <w:t>Двигается горизонтально, стреляет нацелом в игрока</w:t>
+        <w:t xml:space="preserve">Двигается горизонтально, стреляет </w:t>
+      </w:r>
+      <w:proofErr w:type="spellStart"/>
+      <w:r>
+        <w:t>нацелом</w:t>
+      </w:r>
+      <w:proofErr w:type="spellEnd"/>
+      <w:r>
+        <w:t xml:space="preserve"> в игрока</w:t>
       </w:r>
     </w:p>
     <w:p>
@@ -4282,7 +5024,15 @@
         </w:numPr>
       </w:pPr>
       <w:r>
-        <w:t>Небольшой медленный отход назад, чтобы предстказывался, резкая атака вперед и откат назад</w:t>
+        <w:t xml:space="preserve">Небольшой медленный отход назад, чтобы </w:t>
+      </w:r>
+      <w:proofErr w:type="spellStart"/>
+      <w:r>
+        <w:t>предстказывался</w:t>
+      </w:r>
+      <w:proofErr w:type="spellEnd"/>
+      <w:r>
+        <w:t>, резкая атака вперед и откат назад</w:t>
       </w:r>
     </w:p>
     <w:p>
@@ -4294,7 +5044,23 @@
         </w:numPr>
       </w:pPr>
       <w:r>
-        <w:t>Типы переключаются рандомно в рандомные промежутки времени.</w:t>
+        <w:t xml:space="preserve">Типы переключаются </w:t>
+      </w:r>
+      <w:proofErr w:type="spellStart"/>
+      <w:r>
+        <w:t>рандомно</w:t>
+      </w:r>
+      <w:proofErr w:type="spellEnd"/>
+      <w:r>
+        <w:t xml:space="preserve"> в </w:t>
+      </w:r>
+      <w:proofErr w:type="spellStart"/>
+      <w:r>
+        <w:t>рандомные</w:t>
+      </w:r>
+      <w:proofErr w:type="spellEnd"/>
+      <w:r>
+        <w:t xml:space="preserve"> промежутки времени.</w:t>
       </w:r>
     </w:p>
     <w:p>
@@ -4306,8 +5072,13 @@
         </w:numPr>
       </w:pPr>
       <w:r>
-        <w:t>Касание игрока с КК или его патроном вызывает взрыв и респавн</w:t>
-      </w:r>
+        <w:t xml:space="preserve">Касание игрока с КК или его патроном вызывает взрыв и </w:t>
+      </w:r>
+      <w:proofErr w:type="spellStart"/>
+      <w:r>
+        <w:t>респавн</w:t>
+      </w:r>
+      <w:proofErr w:type="spellEnd"/>
     </w:p>
     <w:p>
       <w:pPr>
@@ -4326,23 +5097,24 @@
         <w:pStyle w:val="10"/>
       </w:pPr>
       <w:r>
+        <w:lastRenderedPageBreak/>
         <w:t xml:space="preserve"> </w:t>
       </w:r>
-      <w:bookmarkStart w:id="28" w:name="_Toc455817853"/>
+      <w:bookmarkStart w:id="31" w:name="_Toc456044353"/>
       <w:r>
         <w:t>Эпилог</w:t>
       </w:r>
-      <w:bookmarkEnd w:id="28"/>
+      <w:bookmarkEnd w:id="31"/>
     </w:p>
     <w:p>
       <w:pPr>
         <w:pStyle w:val="2"/>
       </w:pPr>
-      <w:bookmarkStart w:id="29" w:name="_Toc455817854"/>
+      <w:bookmarkStart w:id="32" w:name="_Toc456044354"/>
       <w:r>
         <w:t>Сцена</w:t>
       </w:r>
-      <w:bookmarkEnd w:id="29"/>
+      <w:bookmarkEnd w:id="32"/>
     </w:p>
     <w:p>
       <w:r>
@@ -4353,36 +5125,54 @@
       <w:pPr>
         <w:pStyle w:val="2"/>
       </w:pPr>
-      <w:bookmarkStart w:id="30" w:name="_Toc455817855"/>
+      <w:bookmarkStart w:id="33" w:name="_Toc456044355"/>
       <w:r>
         <w:t>Кат-сцена</w:t>
       </w:r>
-      <w:bookmarkEnd w:id="30"/>
-    </w:p>
-    <w:p>
-      <w:pPr>
-        <w:rPr>
-          <w:i/>
-        </w:rPr>
-      </w:pPr>
-      <w:r>
-        <w:t xml:space="preserve">Квадратеры исчезают в обратную сторону. Сцена, Король: </w:t>
-      </w:r>
-      <w:r>
-        <w:rPr>
-          <w:i/>
-        </w:rPr>
-        <w:t>Все Квадратеры исчезли, Колобок победил. Наш мир спасен. Ура.</w:t>
-      </w:r>
-    </w:p>
-    <w:p>
-      <w:pPr>
-        <w:rPr>
-          <w:i/>
-        </w:rPr>
-      </w:pPr>
-      <w:r>
-        <w:lastRenderedPageBreak/>
+      <w:bookmarkEnd w:id="33"/>
+    </w:p>
+    <w:p>
+      <w:pPr>
+        <w:rPr>
+          <w:i/>
+        </w:rPr>
+      </w:pPr>
+      <w:proofErr w:type="spellStart"/>
+      <w:r>
+        <w:t>Квадратеры</w:t>
+      </w:r>
+      <w:proofErr w:type="spellEnd"/>
+      <w:r>
+        <w:t xml:space="preserve"> исчезают в обратную сторону. Сцена, Король: </w:t>
+      </w:r>
+      <w:r>
+        <w:rPr>
+          <w:i/>
+        </w:rPr>
+        <w:t xml:space="preserve">Все </w:t>
+      </w:r>
+      <w:proofErr w:type="spellStart"/>
+      <w:r>
+        <w:rPr>
+          <w:i/>
+        </w:rPr>
+        <w:t>Квадратеры</w:t>
+      </w:r>
+      <w:proofErr w:type="spellEnd"/>
+      <w:r>
+        <w:rPr>
+          <w:i/>
+        </w:rPr>
+        <w:t xml:space="preserve"> исчезли, Колобок победил. Наш мир спасен. Ура.</w:t>
+      </w:r>
+    </w:p>
+    <w:p>
+      <w:pPr>
+        <w:rPr>
+          <w:i/>
+        </w:rPr>
+      </w:pPr>
+      <w:r>
         <w:t xml:space="preserve">Зрители ликуют: </w:t>
       </w:r>
       <w:r>
@@ -4417,8 +5207,16 @@
         <w:rPr>
           <w:i/>
         </w:rPr>
-        <w:t>Максима Спирихина</w:t>
-      </w:r>
+        <w:t xml:space="preserve">Максима </w:t>
+      </w:r>
+      <w:proofErr w:type="spellStart"/>
+      <w:r>
+        <w:rPr>
+          <w:i/>
+        </w:rPr>
+        <w:t>Спирихина</w:t>
+      </w:r>
+      <w:proofErr w:type="spellEnd"/>
       <w:r>
         <w:rPr>
           <w:i/>
@@ -4996,7 +5794,7 @@
       <w:lvlText w:val="%1.%2"/>
       <w:lvlJc w:val="left"/>
       <w:pPr>
-        <w:ind w:left="576" w:hanging="576"/>
+        <w:ind w:left="718" w:hanging="576"/>
       </w:pPr>
     </w:lvl>
     <w:lvl w:ilvl="2">
@@ -6460,6 +7258,7 @@
         <w:numId w:val="12"/>
       </w:numPr>
       <w:spacing w:before="200"/>
+      <w:ind w:left="576"/>
       <w:outlineLvl w:val="1"/>
     </w:pPr>
     <w:rPr>
@@ -7160,6 +7959,7 @@
         <w:numId w:val="12"/>
       </w:numPr>
       <w:spacing w:before="200"/>
+      <w:ind w:left="576"/>
       <w:outlineLvl w:val="1"/>
     </w:pPr>
     <w:rPr>
@@ -7938,7 +8738,7 @@
 </file>
 
 <file path=customXml/itemProps1.xml><?xml version="1.0" encoding="utf-8"?>
-<ds:datastoreItem xmlns:ds="http://schemas.openxmlformats.org/officeDocument/2006/customXml" ds:itemID="{5FA75290-0FA6-4892-B838-CA337ED52DBB}">
+<ds:datastoreItem xmlns:ds="http://schemas.openxmlformats.org/officeDocument/2006/customXml" ds:itemID="{76B5D60F-9FC7-48D9-AA77-3C7EC8222933}">
   <ds:schemaRefs>
     <ds:schemaRef ds:uri="http://schemas.openxmlformats.org/officeDocument/2006/bibliography"/>
   </ds:schemaRefs>

</xml_diff>